<commit_message>
Inf.2 Add Intro y Conclusión Emprendimiento
</commit_message>
<xml_diff>
--- a/trabajos.inacap.2019/Desarrollo del emprendimiento/Proyecto ABpro Nª2/Informe N°2 Casos de Emprendimiento, oportunidades e ideas de negocios .docx
+++ b/trabajos.inacap.2019/Desarrollo del emprendimiento/Proyecto ABpro Nª2/Informe N°2 Casos de Emprendimiento, oportunidades e ideas de negocios .docx
@@ -1741,28 +1741,6 @@
       <w:pPr>
         <w:spacing w:after="160" w:line="259" w:lineRule="auto"/>
         <w:rPr>
-          <w:rFonts w:eastAsiaTheme="majorEastAsia" w:cstheme="majorBidi"/>
-          <w:b/>
-          <w:bCs/>
-          <w:color w:val="000000" w:themeColor="text1"/>
-          <w:sz w:val="28"/>
-          <w:szCs w:val="28"/>
-          <w:lang w:eastAsia="es-CL"/>
-          <w14:textFill>
-            <w14:solidFill>
-              <w14:schemeClr w14:val="tx1">
-                <w14:lumMod w14:val="65000"/>
-                <w14:lumOff w14:val="35000"/>
-                <w14:lumMod w14:val="75000"/>
-                <w14:lumOff w14:val="25000"/>
-                <w14:lumMod w14:val="75000"/>
-              </w14:schemeClr>
-            </w14:solidFill>
-          </w14:textFill>
-        </w:rPr>
-      </w:pPr>
-      <w:r>
-        <w:rPr>
           <w:color w:val="000000" w:themeColor="text1"/>
           <w14:textFill>
             <w14:solidFill>
@@ -1776,14 +1754,10 @@
             </w14:solidFill>
           </w14:textFill>
         </w:rPr>
-        <w:br w:type="page"/>
-      </w:r>
-    </w:p>
-    <w:p>
-      <w:pPr>
-        <w:pStyle w:val="Ttulo1"/>
-        <w:outlineLvl w:val="0"/>
-        <w:rPr>
+      </w:pPr>
+      <w:r>
+        <w:rPr>
+          <w:color w:val="000000" w:themeColor="text1"/>
           <w14:textFill>
             <w14:solidFill>
               <w14:schemeClr w14:val="tx1">
@@ -1796,10 +1770,11 @@
             </w14:solidFill>
           </w14:textFill>
         </w:rPr>
-      </w:pPr>
-      <w:bookmarkStart w:id="2" w:name="_Toc7264971"/>
-      <w:r>
-        <w:rPr>
+        <w:t xml:space="preserve">En este documento se explicará de forma detallada múltiples aspectos sobre la descripción y evaluación económica de una idea de proyecto, esto nos permitirá evaluar de mejor manera las principales variables del mercado, que podrían incidir en el éxito del proyecto de emprendimiento. Para ello, evaluaremos desde la perspectiva económica, reconociendo y analizando diferentes elementos que se deben de tener en cuenta para </w:t>
+      </w:r>
+      <w:r>
+        <w:rPr>
+          <w:color w:val="000000" w:themeColor="text1"/>
           <w14:textFill>
             <w14:solidFill>
               <w14:schemeClr w14:val="tx1">
@@ -1812,11 +1787,11 @@
             </w14:solidFill>
           </w14:textFill>
         </w:rPr>
-        <w:lastRenderedPageBreak/>
-        <w:t>Descripción y evaluación económica de una idea de emprendimiento</w:t>
-      </w:r>
-      <w:r>
-        <w:rPr>
+        <w:t>hacer crecer</w:t>
+      </w:r>
+      <w:r>
+        <w:rPr>
+          <w:color w:val="000000" w:themeColor="text1"/>
           <w14:textFill>
             <w14:solidFill>
               <w14:schemeClr w14:val="tx1">
@@ -1829,6 +1804,424 @@
             </w14:solidFill>
           </w14:textFill>
         </w:rPr>
+        <w:t xml:space="preserve"> la solución. </w:t>
+      </w:r>
+    </w:p>
+    <w:p>
+      <w:pPr>
+        <w:spacing w:after="160" w:line="259" w:lineRule="auto"/>
+        <w:rPr>
+          <w:color w:val="000000" w:themeColor="text1"/>
+          <w14:textFill>
+            <w14:solidFill>
+              <w14:schemeClr w14:val="tx1">
+                <w14:lumMod w14:val="65000"/>
+                <w14:lumOff w14:val="35000"/>
+                <w14:lumMod w14:val="75000"/>
+                <w14:lumOff w14:val="25000"/>
+                <w14:lumMod w14:val="75000"/>
+              </w14:schemeClr>
+            </w14:solidFill>
+          </w14:textFill>
+        </w:rPr>
+      </w:pPr>
+      <w:r>
+        <w:rPr>
+          <w:color w:val="000000" w:themeColor="text1"/>
+          <w14:textFill>
+            <w14:solidFill>
+              <w14:schemeClr w14:val="tx1">
+                <w14:lumMod w14:val="65000"/>
+                <w14:lumOff w14:val="35000"/>
+                <w14:lumMod w14:val="75000"/>
+                <w14:lumOff w14:val="25000"/>
+                <w14:lumMod w14:val="75000"/>
+              </w14:schemeClr>
+            </w14:solidFill>
+          </w14:textFill>
+        </w:rPr>
+        <w:t>Antes de crear una solución, se debe tener en cuenta a la competencia existente del emprendimiento a desarrollar para determinar tanto sus fortalezas como debilidades, de esa forma se evidenciará las ventajas competitivas que el proyecto obtendrá</w:t>
+      </w:r>
+      <w:r>
+        <w:rPr>
+          <w:color w:val="000000" w:themeColor="text1"/>
+          <w14:textFill>
+            <w14:solidFill>
+              <w14:schemeClr w14:val="tx1">
+                <w14:lumMod w14:val="65000"/>
+                <w14:lumOff w14:val="35000"/>
+                <w14:lumMod w14:val="75000"/>
+                <w14:lumOff w14:val="25000"/>
+                <w14:lumMod w14:val="75000"/>
+              </w14:schemeClr>
+            </w14:solidFill>
+          </w14:textFill>
+        </w:rPr>
+        <w:t xml:space="preserve"> y empezar a especificar cuál será el alcance que tendrá en comparación con las ya existentes en el mercado.</w:t>
+      </w:r>
+    </w:p>
+    <w:p>
+      <w:pPr>
+        <w:spacing w:after="160" w:line="259" w:lineRule="auto"/>
+        <w:rPr>
+          <w:color w:val="000000" w:themeColor="text1"/>
+          <w14:textFill>
+            <w14:solidFill>
+              <w14:schemeClr w14:val="tx1">
+                <w14:lumMod w14:val="65000"/>
+                <w14:lumOff w14:val="35000"/>
+                <w14:lumMod w14:val="75000"/>
+                <w14:lumOff w14:val="25000"/>
+                <w14:lumMod w14:val="75000"/>
+              </w14:schemeClr>
+            </w14:solidFill>
+          </w14:textFill>
+        </w:rPr>
+      </w:pPr>
+      <w:r>
+        <w:rPr>
+          <w:color w:val="000000" w:themeColor="text1"/>
+          <w14:textFill>
+            <w14:solidFill>
+              <w14:schemeClr w14:val="tx1">
+                <w14:lumMod w14:val="65000"/>
+                <w14:lumOff w14:val="35000"/>
+                <w14:lumMod w14:val="75000"/>
+                <w14:lumOff w14:val="25000"/>
+                <w14:lumMod w14:val="75000"/>
+              </w14:schemeClr>
+            </w14:solidFill>
+          </w14:textFill>
+        </w:rPr>
+        <w:t xml:space="preserve">Para lograr esto de mejor forma se debe tener en cuenta la planificación del proyecto, en donde estará estipulado todas las actividades requeridas y asociadas al emprendimiento en relación con el tiempo de ejecución para su puesta en marcha, además de considerar </w:t>
+      </w:r>
+      <w:r>
+        <w:rPr>
+          <w:color w:val="000000" w:themeColor="text1"/>
+          <w14:textFill>
+            <w14:solidFill>
+              <w14:schemeClr w14:val="tx1">
+                <w14:lumMod w14:val="65000"/>
+                <w14:lumOff w14:val="35000"/>
+                <w14:lumMod w14:val="75000"/>
+                <w14:lumOff w14:val="25000"/>
+                <w14:lumMod w14:val="75000"/>
+              </w14:schemeClr>
+            </w14:solidFill>
+          </w14:textFill>
+        </w:rPr>
+        <w:t xml:space="preserve">tanto los </w:t>
+      </w:r>
+      <w:r>
+        <w:rPr>
+          <w:color w:val="000000" w:themeColor="text1"/>
+          <w14:textFill>
+            <w14:solidFill>
+              <w14:schemeClr w14:val="tx1">
+                <w14:lumMod w14:val="65000"/>
+                <w14:lumOff w14:val="35000"/>
+                <w14:lumMod w14:val="75000"/>
+                <w14:lumOff w14:val="25000"/>
+                <w14:lumMod w14:val="75000"/>
+              </w14:schemeClr>
+            </w14:solidFill>
+          </w14:textFill>
+        </w:rPr>
+        <w:t xml:space="preserve">factores económicos que determinará los costos iniciales que requerirá para </w:t>
+      </w:r>
+      <w:r>
+        <w:rPr>
+          <w:color w:val="000000" w:themeColor="text1"/>
+          <w14:textFill>
+            <w14:solidFill>
+              <w14:schemeClr w14:val="tx1">
+                <w14:lumMod w14:val="65000"/>
+                <w14:lumOff w14:val="35000"/>
+                <w14:lumMod w14:val="75000"/>
+                <w14:lumOff w14:val="25000"/>
+                <w14:lumMod w14:val="75000"/>
+              </w14:schemeClr>
+            </w14:solidFill>
+          </w14:textFill>
+        </w:rPr>
+        <w:t>su</w:t>
+      </w:r>
+      <w:r>
+        <w:rPr>
+          <w:color w:val="000000" w:themeColor="text1"/>
+          <w14:textFill>
+            <w14:solidFill>
+              <w14:schemeClr w14:val="tx1">
+                <w14:lumMod w14:val="65000"/>
+                <w14:lumOff w14:val="35000"/>
+                <w14:lumMod w14:val="75000"/>
+                <w14:lumOff w14:val="25000"/>
+                <w14:lumMod w14:val="75000"/>
+              </w14:schemeClr>
+            </w14:solidFill>
+          </w14:textFill>
+        </w:rPr>
+        <w:t xml:space="preserve"> desarrollo y futuro levantamiento</w:t>
+      </w:r>
+      <w:r>
+        <w:rPr>
+          <w:color w:val="000000" w:themeColor="text1"/>
+          <w14:textFill>
+            <w14:solidFill>
+              <w14:schemeClr w14:val="tx1">
+                <w14:lumMod w14:val="65000"/>
+                <w14:lumOff w14:val="35000"/>
+                <w14:lumMod w14:val="75000"/>
+                <w14:lumOff w14:val="25000"/>
+                <w14:lumMod w14:val="75000"/>
+              </w14:schemeClr>
+            </w14:solidFill>
+          </w14:textFill>
+        </w:rPr>
+        <w:t xml:space="preserve"> como los factores de apoyo, que identificará cuál será la fuente de obtención de ingresos de su emprendimiento.</w:t>
+      </w:r>
+    </w:p>
+    <w:p>
+      <w:pPr>
+        <w:spacing w:after="160" w:line="259" w:lineRule="auto"/>
+        <w:rPr>
+          <w:color w:val="000000" w:themeColor="text1"/>
+          <w14:textFill>
+            <w14:solidFill>
+              <w14:schemeClr w14:val="tx1">
+                <w14:lumMod w14:val="65000"/>
+                <w14:lumOff w14:val="35000"/>
+                <w14:lumMod w14:val="75000"/>
+                <w14:lumOff w14:val="25000"/>
+                <w14:lumMod w14:val="75000"/>
+              </w14:schemeClr>
+            </w14:solidFill>
+          </w14:textFill>
+        </w:rPr>
+      </w:pPr>
+      <w:r>
+        <w:rPr>
+          <w:color w:val="000000" w:themeColor="text1"/>
+          <w14:textFill>
+            <w14:solidFill>
+              <w14:schemeClr w14:val="tx1">
+                <w14:lumMod w14:val="65000"/>
+                <w14:lumOff w14:val="35000"/>
+                <w14:lumMod w14:val="75000"/>
+                <w14:lumOff w14:val="25000"/>
+                <w14:lumMod w14:val="75000"/>
+              </w14:schemeClr>
+            </w14:solidFill>
+          </w14:textFill>
+        </w:rPr>
+        <w:t xml:space="preserve">Por último, se debe manejar los posibles riesgos que conlleva la realización de la solución </w:t>
+      </w:r>
+      <w:r>
+        <w:rPr>
+          <w:color w:val="000000" w:themeColor="text1"/>
+          <w14:textFill>
+            <w14:solidFill>
+              <w14:schemeClr w14:val="tx1">
+                <w14:lumMod w14:val="65000"/>
+                <w14:lumOff w14:val="35000"/>
+                <w14:lumMod w14:val="75000"/>
+                <w14:lumOff w14:val="25000"/>
+                <w14:lumMod w14:val="75000"/>
+              </w14:schemeClr>
+            </w14:solidFill>
+          </w14:textFill>
+        </w:rPr>
+        <w:t xml:space="preserve">tanto del mercado como de la misma creación </w:t>
+      </w:r>
+      <w:r>
+        <w:rPr>
+          <w:color w:val="000000" w:themeColor="text1"/>
+          <w14:textFill>
+            <w14:solidFill>
+              <w14:schemeClr w14:val="tx1">
+                <w14:lumMod w14:val="65000"/>
+                <w14:lumOff w14:val="35000"/>
+                <w14:lumMod w14:val="75000"/>
+                <w14:lumOff w14:val="25000"/>
+                <w14:lumMod w14:val="75000"/>
+              </w14:schemeClr>
+            </w14:solidFill>
+          </w14:textFill>
+        </w:rPr>
+        <w:t xml:space="preserve">y de </w:t>
+      </w:r>
+      <w:r>
+        <w:rPr>
+          <w:color w:val="000000" w:themeColor="text1"/>
+          <w14:textFill>
+            <w14:solidFill>
+              <w14:schemeClr w14:val="tx1">
+                <w14:lumMod w14:val="65000"/>
+                <w14:lumOff w14:val="35000"/>
+                <w14:lumMod w14:val="75000"/>
+                <w14:lumOff w14:val="25000"/>
+                <w14:lumMod w14:val="75000"/>
+              </w14:schemeClr>
+            </w14:solidFill>
+          </w14:textFill>
+        </w:rPr>
+        <w:t>qué</w:t>
+      </w:r>
+      <w:r>
+        <w:rPr>
+          <w:color w:val="000000" w:themeColor="text1"/>
+          <w14:textFill>
+            <w14:solidFill>
+              <w14:schemeClr w14:val="tx1">
+                <w14:lumMod w14:val="65000"/>
+                <w14:lumOff w14:val="35000"/>
+                <w14:lumMod w14:val="75000"/>
+                <w14:lumOff w14:val="25000"/>
+                <w14:lumMod w14:val="75000"/>
+              </w14:schemeClr>
+            </w14:solidFill>
+          </w14:textFill>
+        </w:rPr>
+        <w:t xml:space="preserve"> forma se minimizará </w:t>
+      </w:r>
+      <w:r>
+        <w:rPr>
+          <w:color w:val="000000" w:themeColor="text1"/>
+          <w14:textFill>
+            <w14:solidFill>
+              <w14:schemeClr w14:val="tx1">
+                <w14:lumMod w14:val="65000"/>
+                <w14:lumOff w14:val="35000"/>
+                <w14:lumMod w14:val="75000"/>
+                <w14:lumOff w14:val="25000"/>
+                <w14:lumMod w14:val="75000"/>
+              </w14:schemeClr>
+            </w14:solidFill>
+          </w14:textFill>
+        </w:rPr>
+        <w:t xml:space="preserve">o trabajará </w:t>
+      </w:r>
+      <w:r>
+        <w:rPr>
+          <w:color w:val="000000" w:themeColor="text1"/>
+          <w14:textFill>
+            <w14:solidFill>
+              <w14:schemeClr w14:val="tx1">
+                <w14:lumMod w14:val="65000"/>
+                <w14:lumOff w14:val="35000"/>
+                <w14:lumMod w14:val="75000"/>
+                <w14:lumOff w14:val="25000"/>
+                <w14:lumMod w14:val="75000"/>
+              </w14:schemeClr>
+            </w14:solidFill>
+          </w14:textFill>
+        </w:rPr>
+        <w:t>el evento cuando ocurra, todo esto debe estar documentado</w:t>
+      </w:r>
+      <w:r>
+        <w:rPr>
+          <w:color w:val="000000" w:themeColor="text1"/>
+          <w14:textFill>
+            <w14:solidFill>
+              <w14:schemeClr w14:val="tx1">
+                <w14:lumMod w14:val="65000"/>
+                <w14:lumOff w14:val="35000"/>
+                <w14:lumMod w14:val="75000"/>
+                <w14:lumOff w14:val="25000"/>
+                <w14:lumMod w14:val="75000"/>
+              </w14:schemeClr>
+            </w14:solidFill>
+          </w14:textFill>
+        </w:rPr>
+        <w:t>. Una vez ya considerado lo anterior, se desarrolla una caja de flujo proyectada a futuro, que determinará en cuanto tiempo la inversión realizada se convertirá en ganancia teniendo en cuenta múltiples factores económicos.</w:t>
+      </w:r>
+    </w:p>
+    <w:p>
+      <w:pPr>
+        <w:spacing w:after="160" w:line="259" w:lineRule="auto"/>
+        <w:rPr>
+          <w:color w:val="000000" w:themeColor="text1"/>
+          <w14:textFill>
+            <w14:solidFill>
+              <w14:schemeClr w14:val="tx1">
+                <w14:lumMod w14:val="65000"/>
+                <w14:lumOff w14:val="35000"/>
+                <w14:lumMod w14:val="75000"/>
+                <w14:lumOff w14:val="25000"/>
+                <w14:lumMod w14:val="75000"/>
+              </w14:schemeClr>
+            </w14:solidFill>
+          </w14:textFill>
+        </w:rPr>
+      </w:pPr>
+      <w:r>
+        <w:rPr>
+          <w:color w:val="000000" w:themeColor="text1"/>
+          <w14:textFill>
+            <w14:solidFill>
+              <w14:schemeClr w14:val="tx1">
+                <w14:lumMod w14:val="65000"/>
+                <w14:lumOff w14:val="35000"/>
+                <w14:lumMod w14:val="75000"/>
+                <w14:lumOff w14:val="25000"/>
+                <w14:lumMod w14:val="75000"/>
+              </w14:schemeClr>
+            </w14:solidFill>
+          </w14:textFill>
+        </w:rPr>
+        <w:br w:type="page"/>
+      </w:r>
+    </w:p>
+    <w:p>
+      <w:pPr>
+        <w:pStyle w:val="Ttulo1"/>
+        <w:outlineLvl w:val="0"/>
+        <w:rPr>
+          <w14:textFill>
+            <w14:solidFill>
+              <w14:schemeClr w14:val="tx1">
+                <w14:lumMod w14:val="65000"/>
+                <w14:lumOff w14:val="35000"/>
+                <w14:lumMod w14:val="75000"/>
+                <w14:lumOff w14:val="25000"/>
+                <w14:lumMod w14:val="75000"/>
+              </w14:schemeClr>
+            </w14:solidFill>
+          </w14:textFill>
+        </w:rPr>
+      </w:pPr>
+      <w:bookmarkStart w:id="2" w:name="_Toc7264971"/>
+      <w:r>
+        <w:rPr>
+          <w14:textFill>
+            <w14:solidFill>
+              <w14:schemeClr w14:val="tx1">
+                <w14:lumMod w14:val="65000"/>
+                <w14:lumOff w14:val="35000"/>
+                <w14:lumMod w14:val="75000"/>
+                <w14:lumOff w14:val="25000"/>
+                <w14:lumMod w14:val="75000"/>
+              </w14:schemeClr>
+            </w14:solidFill>
+          </w14:textFill>
+        </w:rPr>
+        <w:lastRenderedPageBreak/>
+        <w:t>Descripción y evaluación económica de una idea de emprendimiento</w:t>
+      </w:r>
+      <w:r>
+        <w:rPr>
+          <w14:textFill>
+            <w14:solidFill>
+              <w14:schemeClr w14:val="tx1">
+                <w14:lumMod w14:val="65000"/>
+                <w14:lumOff w14:val="35000"/>
+                <w14:lumMod w14:val="75000"/>
+                <w14:lumOff w14:val="25000"/>
+                <w14:lumMod w14:val="75000"/>
+              </w14:schemeClr>
+            </w14:solidFill>
+          </w14:textFill>
+        </w:rPr>
         <w:t>.</w:t>
       </w:r>
       <w:bookmarkEnd w:id="2"/>
@@ -2012,27 +2405,7 @@
           <w:szCs w:val="22"/>
           <w:lang w:eastAsia="es-CL"/>
         </w:rPr>
-        <w:t>(</w:t>
-      </w:r>
-      <w:r>
-        <w:rPr>
-          <w:rFonts w:eastAsiaTheme="minorHAnsi"/>
-          <w:b/>
-          <w:color w:val="595959" w:themeColor="text1" w:themeTint="A6"/>
-          <w:szCs w:val="22"/>
-          <w:lang w:eastAsia="es-CL"/>
-        </w:rPr>
-        <w:t>José</w:t>
-      </w:r>
-      <w:r>
-        <w:rPr>
-          <w:rFonts w:eastAsiaTheme="minorHAnsi"/>
-          <w:b/>
-          <w:color w:val="595959" w:themeColor="text1" w:themeTint="A6"/>
-          <w:szCs w:val="22"/>
-          <w:lang w:eastAsia="es-CL"/>
-        </w:rPr>
-        <w:t xml:space="preserve"> Gutiérrez, 2017)</w:t>
+        <w:t>(José Gutiérrez, 2017)</w:t>
       </w:r>
     </w:p>
     <w:p>
@@ -2364,17 +2737,7 @@
           <w:szCs w:val="22"/>
           <w:lang w:eastAsia="es-CL"/>
         </w:rPr>
-        <w:t>Securitas</w:t>
-      </w:r>
-      <w:r>
-        <w:rPr>
-          <w:rFonts w:eastAsiaTheme="minorHAnsi"/>
-          <w:b/>
-          <w:color w:val="595959" w:themeColor="text1" w:themeTint="A6"/>
-          <w:szCs w:val="22"/>
-          <w:lang w:eastAsia="es-CL"/>
-        </w:rPr>
-        <w:t>.</w:t>
+        <w:t>Securitas.</w:t>
       </w:r>
       <w:r>
         <w:rPr>
@@ -2473,17 +2836,7 @@
           <w:szCs w:val="22"/>
           <w:lang w:eastAsia="es-CL"/>
         </w:rPr>
-        <w:t xml:space="preserve"> Seguridad</w:t>
-      </w:r>
-      <w:r>
-        <w:rPr>
-          <w:rFonts w:eastAsiaTheme="minorHAnsi"/>
-          <w:b/>
-          <w:color w:val="595959" w:themeColor="text1" w:themeTint="A6"/>
-          <w:szCs w:val="22"/>
-          <w:lang w:eastAsia="es-CL"/>
-        </w:rPr>
-        <w:t>.</w:t>
+        <w:t xml:space="preserve"> Seguridad.</w:t>
       </w:r>
       <w:r>
         <w:rPr>
@@ -2548,17 +2901,16 @@
           <w:szCs w:val="22"/>
           <w:lang w:eastAsia="es-CL"/>
         </w:rPr>
-        <w:t>Prosegur</w:t>
+        <w:t>Prosegur.</w:t>
       </w:r>
       <w:r>
         <w:rPr>
           <w:rFonts w:eastAsiaTheme="minorHAnsi"/>
-          <w:b/>
           <w:color w:val="595959" w:themeColor="text1" w:themeTint="A6"/>
           <w:szCs w:val="22"/>
           <w:lang w:eastAsia="es-CL"/>
         </w:rPr>
-        <w:t>.</w:t>
+        <w:t xml:space="preserve"> </w:t>
       </w:r>
       <w:r>
         <w:rPr>
@@ -2567,34 +2919,7 @@
           <w:szCs w:val="22"/>
           <w:lang w:eastAsia="es-CL"/>
         </w:rPr>
-        <w:t xml:space="preserve"> </w:t>
-      </w:r>
-      <w:r>
-        <w:rPr>
-          <w:rFonts w:eastAsiaTheme="minorHAnsi"/>
-          <w:color w:val="595959" w:themeColor="text1" w:themeTint="A6"/>
-          <w:szCs w:val="22"/>
-          <w:lang w:eastAsia="es-CL"/>
-        </w:rPr>
-        <w:t xml:space="preserve">empresa </w:t>
-      </w:r>
-      <w:r>
-        <w:rPr>
-          <w:rFonts w:eastAsiaTheme="minorHAnsi"/>
-          <w:color w:val="595959" w:themeColor="text1" w:themeTint="A6"/>
-          <w:szCs w:val="22"/>
-          <w:lang w:eastAsia="es-CL"/>
-        </w:rPr>
-        <w:t>que,</w:t>
-      </w:r>
-      <w:r>
-        <w:rPr>
-          <w:rFonts w:eastAsiaTheme="minorHAnsi"/>
-          <w:color w:val="595959" w:themeColor="text1" w:themeTint="A6"/>
-          <w:szCs w:val="22"/>
-          <w:lang w:eastAsia="es-CL"/>
-        </w:rPr>
-        <w:t xml:space="preserve"> utilizando domótica como punto fuerte, permite ofrecer seguridad personal a hogares y empresas ya sea de forma personal como monitoreada por una central de vigilancia. </w:t>
+        <w:t xml:space="preserve">empresa que, utilizando domótica como punto fuerte, permite ofrecer seguridad personal a hogares y empresas ya sea de forma personal como monitoreada por una central de vigilancia. </w:t>
       </w:r>
     </w:p>
     <w:p>
@@ -2786,6 +3111,7 @@
       </w:pPr>
       <w:r>
         <w:rPr>
+          <w:noProof/>
           <w:color w:val="595959" w:themeColor="text1" w:themeTint="A6"/>
           <w:lang w:eastAsia="es-CL"/>
         </w:rPr>
@@ -3713,13 +4039,7 @@
         <w:rPr>
           <w:b/>
         </w:rPr>
-        <w:t>Servidor</w:t>
-      </w:r>
-      <w:r>
-        <w:rPr>
-          <w:b/>
-        </w:rPr>
-        <w:t>.</w:t>
+        <w:t>Servidor.</w:t>
       </w:r>
       <w:r>
         <w:t xml:space="preserve"> El servidor para procesamiento de datos constituye parte fundamental, con este se realiza la manipulación de los fotogramas otorgados por los videos transferidos previamente a través de la red.</w:t>
@@ -4147,19 +4467,7 @@
         <w:ind w:left="284" w:firstLine="424"/>
       </w:pPr>
       <w:r>
-        <w:t xml:space="preserve">Desde un punto de vista pesimista, la totalidad de la infraestructura deberá ser montada por el equipo de desarrollo de visión artificial, siendo </w:t>
-      </w:r>
-      <w:r>
-        <w:t>más</w:t>
-      </w:r>
-      <w:r>
-        <w:t xml:space="preserve"> optimista, las entidades gubernamentales cuentan con una sólida infraestructura tecnológica que </w:t>
-      </w:r>
-      <w:r>
-        <w:t>sería</w:t>
-      </w:r>
-      <w:r>
-        <w:t xml:space="preserve"> capaz de dar soporte de producción y esta seria puesta a disposición del equipo de visión artificial, por lo que los costes de implementación se verían severamente reducido.</w:t>
+        <w:t>Desde un punto de vista pesimista, la totalidad de la infraestructura deberá ser montada por el equipo de desarrollo de visión artificial, siendo más optimista, las entidades gubernamentales cuentan con una sólida infraestructura tecnológica que sería capaz de dar soporte de producción y esta seria puesta a disposición del equipo de visión artificial, por lo que los costes de implementación se verían severamente reducido.</w:t>
       </w:r>
     </w:p>
     <w:p>
@@ -4576,8 +4884,6 @@
           <w:lang w:eastAsia="es-CL"/>
         </w:rPr>
       </w:pPr>
-      <w:bookmarkStart w:id="3" w:name="_GoBack"/>
-      <w:bookmarkEnd w:id="3"/>
       <w:r>
         <w:rPr>
           <w:color w:val="595959" w:themeColor="text1" w:themeTint="A6"/>
@@ -4893,7 +5199,7 @@
           </w14:textFill>
         </w:rPr>
       </w:pPr>
-      <w:bookmarkStart w:id="4" w:name="_Toc7264972"/>
+      <w:bookmarkStart w:id="3" w:name="_Toc7264972"/>
       <w:r>
         <w:rPr>
           <w14:textFill>
@@ -4927,24 +5233,114 @@
         </w:rPr>
         <w:t>.</w:t>
       </w:r>
-      <w:bookmarkEnd w:id="4"/>
-    </w:p>
-    <w:p>
-      <w:pPr>
-        <w:pStyle w:val="Prrafodelista"/>
-      </w:pPr>
+      <w:bookmarkEnd w:id="3"/>
     </w:p>
     <w:p>
       <w:pPr>
         <w:pStyle w:val="Estilo4"/>
-        <w:ind w:left="720"/>
-      </w:pPr>
-    </w:p>
-    <w:p>
-      <w:pPr>
-        <w:pStyle w:val="Ttulo1"/>
-        <w:outlineLvl w:val="0"/>
-        <w:rPr>
+      </w:pPr>
+      <w:r>
+        <w:t>Mediante este documento investigativo, se ha hablado específicamente del factor económico para tener en cuenta durante el desarrollo de un emprendimiento y los factores principales que conlleva su realización. En términos generales, como grupo de trabajo hemos concluido con lo siguiente:</w:t>
+      </w:r>
+    </w:p>
+    <w:p>
+      <w:pPr>
+        <w:pStyle w:val="Estilo4"/>
+      </w:pPr>
+    </w:p>
+    <w:p>
+      <w:pPr>
+        <w:pStyle w:val="Estilo4"/>
+      </w:pPr>
+      <w:r>
+        <w:t xml:space="preserve">Antes de crear un emprendimiento o desarrollar una innovación de un producto, se debe tener en cuenta principalmente </w:t>
+      </w:r>
+      <w:r>
+        <w:rPr>
+          <w:b/>
+        </w:rPr>
+        <w:t xml:space="preserve">cuál será </w:t>
+      </w:r>
+      <w:r>
+        <w:rPr>
+          <w:b/>
+        </w:rPr>
+        <w:t xml:space="preserve">el rubro </w:t>
+      </w:r>
+      <w:r>
+        <w:rPr>
+          <w:b/>
+        </w:rPr>
+        <w:t xml:space="preserve">de la solución </w:t>
+      </w:r>
+      <w:r>
+        <w:rPr>
+          <w:b/>
+        </w:rPr>
+        <w:t>y la ventaja competitiva que ofrecerá al mercado</w:t>
+      </w:r>
+      <w:r>
+        <w:t xml:space="preserve">, </w:t>
+      </w:r>
+      <w:r>
+        <w:t>aunque existen diferentes productos que realizan la misma función muchos de ellos carecen de funcionalidades básicas o están obsoletas por las nuevas tecnologías.</w:t>
+      </w:r>
+    </w:p>
+    <w:p>
+      <w:pPr>
+        <w:pStyle w:val="Estilo4"/>
+      </w:pPr>
+    </w:p>
+    <w:p>
+      <w:pPr>
+        <w:pStyle w:val="Estilo4"/>
+      </w:pPr>
+      <w:r>
+        <w:rPr>
+          <w:b/>
+        </w:rPr>
+        <w:t>Todo debe estar documentado</w:t>
+      </w:r>
+      <w:r>
+        <w:t>, esto permitirá trabajar y analizar de mejor forma las variables del emprendimiento a desarrollar, ya sea la misma planificación con todas las actividades a realizarse, los riesgos que conlleva y de que forma se manejará, la caja de flujo futura con los datos de las inversiones a realizarse, entre otros factores.</w:t>
+      </w:r>
+    </w:p>
+    <w:p>
+      <w:pPr>
+        <w:pStyle w:val="Estilo4"/>
+      </w:pPr>
+    </w:p>
+    <w:p>
+      <w:pPr>
+        <w:pStyle w:val="Estilo4"/>
+      </w:pPr>
+      <w:r>
+        <w:rPr>
+          <w:b/>
+        </w:rPr>
+        <w:t>Busque diferentes formas de financiamiento</w:t>
+      </w:r>
+      <w:r>
+        <w:t xml:space="preserve">, </w:t>
+      </w:r>
+      <w:r>
+        <w:t xml:space="preserve">no siempre las más convencionales son las más efectivas incluso se puede llegar a perder más dinero debido a las tazas de intereses que conlleva su utilización. Existen muchas empresas dedicadas a financiar proyectos e incluso personas interesadas en su propuesta capaces de entregarle financiamiento </w:t>
+      </w:r>
+      <w:r>
+        <w:t>de múltiples formas</w:t>
+      </w:r>
+      <w:r>
+        <w:t>.</w:t>
+      </w:r>
+      <w:bookmarkStart w:id="4" w:name="_Toc7264973"/>
+      <w:bookmarkStart w:id="5" w:name="_Toc451274003"/>
+      <w:bookmarkStart w:id="6" w:name="_Toc471831144"/>
+    </w:p>
+    <w:p>
+      <w:pPr>
+        <w:pStyle w:val="Estilo4"/>
+        <w:rPr>
+          <w:color w:val="000000" w:themeColor="text1"/>
           <w14:textFill>
             <w14:solidFill>
               <w14:schemeClr w14:val="tx1">
@@ -4958,11 +5354,18 @@
           </w14:textFill>
         </w:rPr>
       </w:pPr>
-      <w:bookmarkStart w:id="5" w:name="_Toc451274003"/>
-      <w:bookmarkStart w:id="6" w:name="_Toc471831144"/>
-      <w:bookmarkStart w:id="7" w:name="_Toc7264973"/>
-      <w:r>
-        <w:rPr>
+    </w:p>
+    <w:p>
+      <w:pPr>
+        <w:spacing w:after="160" w:line="259" w:lineRule="auto"/>
+        <w:rPr>
+          <w:rFonts w:eastAsiaTheme="majorEastAsia" w:cstheme="majorBidi"/>
+          <w:b/>
+          <w:bCs/>
+          <w:color w:val="000000" w:themeColor="text1"/>
+          <w:sz w:val="28"/>
+          <w:szCs w:val="28"/>
+          <w:lang w:eastAsia="es-CL"/>
           <w14:textFill>
             <w14:solidFill>
               <w14:schemeClr w14:val="tx1">
@@ -4975,9 +5378,80 @@
             </w14:solidFill>
           </w14:textFill>
         </w:rPr>
+      </w:pPr>
+      <w:r>
+        <w:rPr>
+          <w:color w:val="000000" w:themeColor="text1"/>
+          <w14:textFill>
+            <w14:solidFill>
+              <w14:schemeClr w14:val="tx1">
+                <w14:lumMod w14:val="65000"/>
+                <w14:lumOff w14:val="35000"/>
+                <w14:lumMod w14:val="75000"/>
+                <w14:lumOff w14:val="25000"/>
+                <w14:lumMod w14:val="75000"/>
+              </w14:schemeClr>
+            </w14:solidFill>
+          </w14:textFill>
+        </w:rPr>
+        <w:t>Una investigación bien hecha del mercado podrá determinar el éxito de la solución a desarrollarse.</w:t>
+      </w:r>
+      <w:r>
+        <w:rPr>
+          <w:color w:val="000000" w:themeColor="text1"/>
+          <w14:textFill>
+            <w14:solidFill>
+              <w14:schemeClr w14:val="tx1">
+                <w14:lumMod w14:val="65000"/>
+                <w14:lumOff w14:val="35000"/>
+                <w14:lumMod w14:val="75000"/>
+                <w14:lumOff w14:val="25000"/>
+                <w14:lumMod w14:val="75000"/>
+              </w14:schemeClr>
+            </w14:solidFill>
+          </w14:textFill>
+        </w:rPr>
+        <w:br w:type="page"/>
+      </w:r>
+      <w:bookmarkStart w:id="7" w:name="_GoBack"/>
+      <w:bookmarkEnd w:id="7"/>
+    </w:p>
+    <w:p>
+      <w:pPr>
+        <w:pStyle w:val="Ttulo1"/>
+        <w:outlineLvl w:val="0"/>
+        <w:rPr>
+          <w14:textFill>
+            <w14:solidFill>
+              <w14:schemeClr w14:val="tx1">
+                <w14:lumMod w14:val="65000"/>
+                <w14:lumOff w14:val="35000"/>
+                <w14:lumMod w14:val="75000"/>
+                <w14:lumOff w14:val="25000"/>
+                <w14:lumMod w14:val="75000"/>
+              </w14:schemeClr>
+            </w14:solidFill>
+          </w14:textFill>
+        </w:rPr>
+      </w:pPr>
+      <w:r>
+        <w:rPr>
+          <w14:textFill>
+            <w14:solidFill>
+              <w14:schemeClr w14:val="tx1">
+                <w14:lumMod w14:val="65000"/>
+                <w14:lumOff w14:val="35000"/>
+                <w14:lumMod w14:val="75000"/>
+                <w14:lumOff w14:val="25000"/>
+                <w14:lumMod w14:val="75000"/>
+              </w14:schemeClr>
+            </w14:solidFill>
+          </w14:textFill>
+        </w:rPr>
+        <w:lastRenderedPageBreak/>
         <w:t>Anexo.</w:t>
       </w:r>
-      <w:bookmarkEnd w:id="7"/>
+      <w:bookmarkEnd w:id="4"/>
     </w:p>
     <w:p>
       <w:pPr>
@@ -4993,6 +5467,18 @@
           <w:color w:val="595959" w:themeColor="text1" w:themeTint="A6"/>
           <w:sz w:val="22"/>
           <w:szCs w:val="22"/>
+          <w14:textFill>
+            <w14:solidFill>
+              <w14:schemeClr w14:val="tx1">
+                <w14:lumMod w14:val="65000"/>
+                <w14:lumOff w14:val="35000"/>
+                <w14:lumMod w14:val="75000"/>
+                <w14:lumOff w14:val="25000"/>
+                <w14:lumMod w14:val="75000"/>
+                <w14:lumOff w14:val="25000"/>
+              </w14:schemeClr>
+            </w14:solidFill>
+          </w14:textFill>
         </w:rPr>
       </w:pPr>
       <w:r>
@@ -5003,6 +5489,18 @@
           <w:color w:val="595959" w:themeColor="text1" w:themeTint="A6"/>
           <w:sz w:val="22"/>
           <w:szCs w:val="22"/>
+          <w14:textFill>
+            <w14:solidFill>
+              <w14:schemeClr w14:val="tx1">
+                <w14:lumMod w14:val="65000"/>
+                <w14:lumOff w14:val="35000"/>
+                <w14:lumMod w14:val="75000"/>
+                <w14:lumOff w14:val="25000"/>
+                <w14:lumMod w14:val="75000"/>
+                <w14:lumOff w14:val="25000"/>
+              </w14:schemeClr>
+            </w14:solidFill>
+          </w14:textFill>
         </w:rPr>
         <w:t xml:space="preserve">Documento del Proyecto </w:t>
       </w:r>
@@ -5015,6 +5513,18 @@
           <w:color w:val="595959" w:themeColor="text1" w:themeTint="A6"/>
           <w:sz w:val="22"/>
           <w:szCs w:val="22"/>
+          <w14:textFill>
+            <w14:solidFill>
+              <w14:schemeClr w14:val="tx1">
+                <w14:lumMod w14:val="65000"/>
+                <w14:lumOff w14:val="35000"/>
+                <w14:lumMod w14:val="75000"/>
+                <w14:lumOff w14:val="25000"/>
+                <w14:lumMod w14:val="75000"/>
+                <w14:lumOff w14:val="25000"/>
+              </w14:schemeClr>
+            </w14:solidFill>
+          </w14:textFill>
         </w:rPr>
         <w:t>“Visión Artificial para el control Vehicular”</w:t>
       </w:r>
@@ -5026,6 +5536,18 @@
           <w:color w:val="595959" w:themeColor="text1" w:themeTint="A6"/>
           <w:sz w:val="22"/>
           <w:szCs w:val="22"/>
+          <w14:textFill>
+            <w14:solidFill>
+              <w14:schemeClr w14:val="tx1">
+                <w14:lumMod w14:val="65000"/>
+                <w14:lumOff w14:val="35000"/>
+                <w14:lumMod w14:val="75000"/>
+                <w14:lumOff w14:val="25000"/>
+                <w14:lumMod w14:val="75000"/>
+                <w14:lumOff w14:val="25000"/>
+              </w14:schemeClr>
+            </w14:solidFill>
+          </w14:textFill>
         </w:rPr>
         <w:t xml:space="preserve"> en Microsoft Proyect.</w:t>
       </w:r>
@@ -5058,10 +5580,10 @@
             <v:path o:extrusionok="f" gradientshapeok="t" o:connecttype="rect"/>
             <o:lock v:ext="edit" aspectratio="t"/>
           </v:shapetype>
-          <v:shape id="_x0000_i1029" type="#_x0000_t75" style="width:76.5pt;height:49.5pt" o:ole="">
+          <v:shape id="_x0000_i1038" type="#_x0000_t75" style="width:76.5pt;height:49.5pt" o:ole="">
             <v:imagedata r:id="rId13" o:title=""/>
           </v:shape>
-          <o:OLEObject Type="Embed" ProgID="MSProject.Project.9" ShapeID="_x0000_i1029" DrawAspect="Icon" ObjectID="_1617895169" r:id="rId14">
+          <o:OLEObject Type="Embed" ProgID="MSProject.Project.9" ShapeID="_x0000_i1038" DrawAspect="Icon" ObjectID="_1617901271" r:id="rId14">
             <o:FieldCodes>\s</o:FieldCodes>
           </o:OLEObject>
         </w:object>
@@ -5355,21 +5877,7 @@
           <w:color w:val="595959" w:themeColor="text1" w:themeTint="A6"/>
           <w:lang w:eastAsia="es-CL"/>
         </w:rPr>
-        <w:t xml:space="preserve">Recuperado de </w:t>
-      </w:r>
-      <w:r>
-        <w:rPr>
-          <w:color w:val="595959" w:themeColor="text1" w:themeTint="A6"/>
-          <w:lang w:eastAsia="es-CL"/>
-        </w:rPr>
-        <w:t>Securitas Chile,</w:t>
-      </w:r>
-      <w:r>
-        <w:rPr>
-          <w:color w:val="595959" w:themeColor="text1" w:themeTint="A6"/>
-          <w:lang w:eastAsia="es-CL"/>
-        </w:rPr>
-        <w:t xml:space="preserve"> Seguridad (2019), desde:</w:t>
+        <w:t>Recuperado de Securitas Chile, Seguridad (2019), desde:</w:t>
       </w:r>
       <w:r>
         <w:t xml:space="preserve"> </w:t>
@@ -5984,7 +6492,7 @@
           </mc:Choice>
           <mc:Fallback>
             <w:pict>
-              <v:group w14:anchorId="4ECA0F7D" id="Grupo 4" o:spid="_x0000_s1028" style="position:absolute;left:0;text-align:left;margin-left:73.8pt;margin-top:12.55pt;width:351.25pt;height:46.45pt;z-index:251662336;mso-position-horizontal-relative:margin" coordsize="44611,5899" o:gfxdata="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">
+              <v:group w14:anchorId="4ECA0F7D" id="Grupo 4" o:spid="_x0000_s1028" style="position:absolute;left:0;text-align:left;margin-left:73.8pt;margin-top:12.55pt;width:351.25pt;height:46.45pt;z-index:251662336;mso-position-horizontal-relative:margin" coordsize="44611,5899" o:gfxdata="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">
                 <v:roundrect id="Rectángulo redondeado 4" o:spid="_x0000_s1029" style="position:absolute;left:4766;top:721;width:39845;height:4457;visibility:visible;mso-wrap-style:square;v-text-anchor:middle" arcsize="5543f" o:gfxdata="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" fillcolor="#f2f2f2 [3052]" stroked="f" strokeweight="1.5pt">
                   <v:stroke joinstyle="miter"/>
                   <v:textbox>
@@ -13118,7 +13626,7 @@
       </w:pPr>
     </w:pPrDefault>
   </w:docDefaults>
-  <w:latentStyles w:defLockedState="0" w:defUIPriority="99" w:defSemiHidden="0" w:defUnhideWhenUsed="0" w:defQFormat="0" w:count="375">
+  <w:latentStyles w:defLockedState="0" w:defUIPriority="99" w:defSemiHidden="0" w:defUnhideWhenUsed="0" w:defQFormat="0" w:count="376">
     <w:lsdException w:name="Normal" w:uiPriority="0" w:qFormat="1"/>
     <w:lsdException w:name="heading 1" w:uiPriority="9" w:qFormat="1"/>
     <w:lsdException w:name="heading 2" w:semiHidden="1" w:uiPriority="9" w:unhideWhenUsed="1" w:qFormat="1"/>
@@ -13224,7 +13732,6 @@
     <w:lsdException w:name="HTML Sample" w:semiHidden="1" w:unhideWhenUsed="1"/>
     <w:lsdException w:name="HTML Typewriter" w:semiHidden="1" w:unhideWhenUsed="1"/>
     <w:lsdException w:name="HTML Variable" w:semiHidden="1" w:unhideWhenUsed="1"/>
-    <w:lsdException w:name="Normal Table" w:semiHidden="1" w:unhideWhenUsed="1"/>
     <w:lsdException w:name="annotation subject" w:semiHidden="1" w:unhideWhenUsed="1"/>
     <w:lsdException w:name="No List" w:semiHidden="1" w:unhideWhenUsed="1"/>
     <w:lsdException w:name="Outline List 1" w:semiHidden="1" w:unhideWhenUsed="1"/>
@@ -13271,10 +13778,8 @@
     <w:lsdException w:name="Table Subtle 2" w:semiHidden="1" w:unhideWhenUsed="1"/>
     <w:lsdException w:name="Table Web 1" w:semiHidden="1" w:unhideWhenUsed="1"/>
     <w:lsdException w:name="Table Web 2" w:semiHidden="1" w:unhideWhenUsed="1"/>
-    <w:lsdException w:name="Table Web 3" w:semiHidden="1" w:unhideWhenUsed="1"/>
     <w:lsdException w:name="Balloon Text" w:semiHidden="1" w:unhideWhenUsed="1"/>
     <w:lsdException w:name="Table Grid" w:uiPriority="39"/>
-    <w:lsdException w:name="Table Theme" w:semiHidden="1" w:unhideWhenUsed="1"/>
     <w:lsdException w:name="Placeholder Text" w:semiHidden="1"/>
     <w:lsdException w:name="No Spacing" w:uiPriority="1" w:qFormat="1"/>
     <w:lsdException w:name="Light Shading" w:uiPriority="60"/>
@@ -13494,6 +13999,7 @@
     <w:lsdException w:name="Smart Hyperlink" w:semiHidden="1" w:unhideWhenUsed="1"/>
     <w:lsdException w:name="Hashtag" w:semiHidden="1" w:unhideWhenUsed="1"/>
     <w:lsdException w:name="Unresolved Mention" w:semiHidden="1" w:unhideWhenUsed="1"/>
+    <w:lsdException w:name="Smart Link" w:semiHidden="1" w:unhideWhenUsed="1"/>
   </w:latentStyles>
   <w:style w:type="paragraph" w:default="1" w:styleId="Normal">
     <w:name w:val="Normal"/>
@@ -14672,6 +15178,21 @@
 </file>
 
 <file path=customXml/item1.xml><?xml version="1.0" encoding="utf-8"?>
+<p:properties xmlns:p="http://schemas.microsoft.com/office/2006/metadata/properties" xmlns:xsi="http://www.w3.org/2001/XMLSchema-instance" xmlns:pc="http://schemas.microsoft.com/office/infopath/2007/PartnerControls">
+  <documentManagement/>
+</p:properties>
+</file>
+
+<file path=customXml/item2.xml><?xml version="1.0" encoding="utf-8"?>
+<?mso-contentType ?>
+<FormTemplates xmlns="http://schemas.microsoft.com/sharepoint/v3/contenttype/forms">
+  <Display>DocumentLibraryForm</Display>
+  <Edit>DocumentLibraryForm</Edit>
+  <New>DocumentLibraryForm</New>
+</FormTemplates>
+</file>
+
+<file path=customXml/item3.xml><?xml version="1.0" encoding="utf-8"?>
 <ct:contentTypeSchema xmlns:ct="http://schemas.microsoft.com/office/2006/metadata/contentType" xmlns:ma="http://schemas.microsoft.com/office/2006/metadata/properties/metaAttributes" ct:_="" ma:_="" ma:contentTypeName="Documento" ma:contentTypeID="0x0101000F4758918AE592448477A0AA5DA5229B" ma:contentTypeVersion="0" ma:contentTypeDescription="Crear nuevo documento." ma:contentTypeScope="" ma:versionID="4712974915117db248daa0568bea06ff">
   <xsd:schema xmlns:xsd="http://www.w3.org/2001/XMLSchema" xmlns:xs="http://www.w3.org/2001/XMLSchema" xmlns:p="http://schemas.microsoft.com/office/2006/metadata/properties" targetNamespace="http://schemas.microsoft.com/office/2006/metadata/properties" ma:root="true" ma:fieldsID="3f6edc329ff236629c56e3b879b320d0">
     <xsd:element name="properties">
@@ -14785,26 +15306,28 @@
 </ct:contentTypeSchema>
 </file>
 
-<file path=customXml/item2.xml><?xml version="1.0" encoding="utf-8"?>
-<?mso-contentType ?>
-<FormTemplates xmlns="http://schemas.microsoft.com/sharepoint/v3/contenttype/forms">
-  <Display>DocumentLibraryForm</Display>
-  <Edit>DocumentLibraryForm</Edit>
-  <New>DocumentLibraryForm</New>
-</FormTemplates>
-</file>
-
-<file path=customXml/item3.xml><?xml version="1.0" encoding="utf-8"?>
-<p:properties xmlns:p="http://schemas.microsoft.com/office/2006/metadata/properties" xmlns:xsi="http://www.w3.org/2001/XMLSchema-instance" xmlns:pc="http://schemas.microsoft.com/office/infopath/2007/PartnerControls">
-  <documentManagement/>
-</p:properties>
-</file>
-
 <file path=customXml/item4.xml><?xml version="1.0" encoding="utf-8"?>
 <b:Sources xmlns:b="http://schemas.openxmlformats.org/officeDocument/2006/bibliography" xmlns="http://schemas.openxmlformats.org/officeDocument/2006/bibliography" SelectedStyle="\APASixthEditionOfficeOnline.xsl" StyleName="APA" Version="6"/>
 </file>
 
 <file path=customXml/itemProps1.xml><?xml version="1.0" encoding="utf-8"?>
+<ds:datastoreItem xmlns:ds="http://schemas.openxmlformats.org/officeDocument/2006/customXml" ds:itemID="{1BEFC227-36E9-4590-8FCB-F7124DB486A6}">
+  <ds:schemaRefs>
+    <ds:schemaRef ds:uri="http://schemas.microsoft.com/office/2006/metadata/properties"/>
+    <ds:schemaRef ds:uri="http://schemas.microsoft.com/office/infopath/2007/PartnerControls"/>
+  </ds:schemaRefs>
+</ds:datastoreItem>
+</file>
+
+<file path=customXml/itemProps2.xml><?xml version="1.0" encoding="utf-8"?>
+<ds:datastoreItem xmlns:ds="http://schemas.openxmlformats.org/officeDocument/2006/customXml" ds:itemID="{49709B3A-932F-4849-B873-2A1178BABAC3}">
+  <ds:schemaRefs>
+    <ds:schemaRef ds:uri="http://schemas.microsoft.com/sharepoint/v3/contenttype/forms"/>
+  </ds:schemaRefs>
+</ds:datastoreItem>
+</file>
+
+<file path=customXml/itemProps3.xml><?xml version="1.0" encoding="utf-8"?>
 <ds:datastoreItem xmlns:ds="http://schemas.openxmlformats.org/officeDocument/2006/customXml" ds:itemID="{4BC5872E-26D1-4A8D-B16D-2F20BD43D95E}">
   <ds:schemaRefs>
     <ds:schemaRef ds:uri="http://schemas.microsoft.com/office/2006/metadata/contentType"/>
@@ -14820,25 +15343,8 @@
 </ds:datastoreItem>
 </file>
 
-<file path=customXml/itemProps2.xml><?xml version="1.0" encoding="utf-8"?>
-<ds:datastoreItem xmlns:ds="http://schemas.openxmlformats.org/officeDocument/2006/customXml" ds:itemID="{49709B3A-932F-4849-B873-2A1178BABAC3}">
-  <ds:schemaRefs>
-    <ds:schemaRef ds:uri="http://schemas.microsoft.com/sharepoint/v3/contenttype/forms"/>
-  </ds:schemaRefs>
-</ds:datastoreItem>
-</file>
-
-<file path=customXml/itemProps3.xml><?xml version="1.0" encoding="utf-8"?>
-<ds:datastoreItem xmlns:ds="http://schemas.openxmlformats.org/officeDocument/2006/customXml" ds:itemID="{1BEFC227-36E9-4590-8FCB-F7124DB486A6}">
-  <ds:schemaRefs>
-    <ds:schemaRef ds:uri="http://schemas.microsoft.com/office/2006/metadata/properties"/>
-    <ds:schemaRef ds:uri="http://schemas.microsoft.com/office/infopath/2007/PartnerControls"/>
-  </ds:schemaRefs>
-</ds:datastoreItem>
-</file>
-
 <file path=customXml/itemProps4.xml><?xml version="1.0" encoding="utf-8"?>
-<ds:datastoreItem xmlns:ds="http://schemas.openxmlformats.org/officeDocument/2006/customXml" ds:itemID="{3E192708-916B-4BDA-83CC-B43441879322}">
+<ds:datastoreItem xmlns:ds="http://schemas.openxmlformats.org/officeDocument/2006/customXml" ds:itemID="{FCA97A90-372D-4994-A8F2-2A29FC175866}">
   <ds:schemaRefs>
     <ds:schemaRef ds:uri="http://schemas.openxmlformats.org/officeDocument/2006/bibliography"/>
   </ds:schemaRefs>

</xml_diff>

<commit_message>
Pequeños cambios Informe Emprendimiento
</commit_message>
<xml_diff>
--- a/trabajos.inacap.2019/Desarrollo del emprendimiento/Proyecto ABpro Nª2/Informe N°2 Casos de Emprendimiento, oportunidades e ideas de negocios .docx
+++ b/trabajos.inacap.2019/Desarrollo del emprendimiento/Proyecto ABpro Nª2/Informe N°2 Casos de Emprendimiento, oportunidades e ideas de negocios .docx
@@ -24,8 +24,6 @@
         </w:rPr>
         <w:tab/>
       </w:r>
-      <w:bookmarkStart w:id="0" w:name="_GoBack"/>
-      <w:bookmarkEnd w:id="0"/>
     </w:p>
     <w:p>
       <w:pPr>
@@ -1630,7 +1628,7 @@
           <w:lang w:eastAsia="es-CL"/>
         </w:rPr>
       </w:pPr>
-      <w:bookmarkStart w:id="1" w:name="_Toc471831140"/>
+      <w:bookmarkStart w:id="0" w:name="_Toc471831140"/>
       <w:r>
         <w:rPr>
           <w:color w:val="595959" w:themeColor="text1" w:themeTint="A6"/>
@@ -1638,7 +1636,7 @@
         <w:br w:type="page"/>
       </w:r>
     </w:p>
-    <w:bookmarkEnd w:id="1"/>
+    <w:bookmarkEnd w:id="0"/>
     <w:p>
       <w:pPr>
         <w:pStyle w:val="Estilo4"/>
@@ -1666,7 +1664,7 @@
           </w14:textFill>
         </w:rPr>
       </w:pPr>
-      <w:bookmarkStart w:id="2" w:name="_Toc7264970"/>
+      <w:bookmarkStart w:id="1" w:name="_Toc7264970"/>
       <w:r>
         <w:rPr>
           <w14:textFill>
@@ -1683,7 +1681,7 @@
         </w:rPr>
         <w:t>Introducción.</w:t>
       </w:r>
-      <w:bookmarkEnd w:id="2"/>
+      <w:bookmarkEnd w:id="1"/>
     </w:p>
     <w:p>
       <w:pPr>
@@ -2146,7 +2144,7 @@
           </w14:textFill>
         </w:rPr>
       </w:pPr>
-      <w:bookmarkStart w:id="3" w:name="_Toc7264971"/>
+      <w:bookmarkStart w:id="2" w:name="_Toc7264971"/>
       <w:r>
         <w:rPr>
           <w14:textFill>
@@ -2180,7 +2178,7 @@
         </w:rPr>
         <w:t>.</w:t>
       </w:r>
-      <w:bookmarkEnd w:id="3"/>
+      <w:bookmarkEnd w:id="2"/>
     </w:p>
     <w:p>
       <w:pPr>
@@ -4990,14 +4988,14 @@
       <w:r>
         <w:t xml:space="preserve">, la cual es un sitio web de </w:t>
       </w:r>
-      <w:proofErr w:type="spellStart"/>
-      <w:r>
-        <w:t>micromecenazgo</w:t>
-      </w:r>
-      <w:proofErr w:type="spellEnd"/>
+      <w:r>
+        <w:t>micro mecenazgo</w:t>
+      </w:r>
       <w:r>
         <w:t xml:space="preserve"> para proyectos creativos. Siendo uno conjunto de plataformas de recaudación de fondos llamado</w:t>
       </w:r>
+      <w:bookmarkStart w:id="3" w:name="_GoBack"/>
+      <w:bookmarkEnd w:id="3"/>
     </w:p>
     <w:p>
       <w:pPr>
@@ -5956,8 +5954,8 @@
         <w:t>no siempre las más convencionales son las más efectivas incluso se puede llegar a perder más dinero debido a las tazas de intereses que conlleva su utilización. Existen muchas empresas dedicadas a financiar proyectos e incluso personas interesadas en su propuesta capaces de entregarle financiamiento de múltiples formas.</w:t>
       </w:r>
       <w:bookmarkStart w:id="5" w:name="_Toc7264973"/>
-      <w:bookmarkStart w:id="6" w:name="_Toc451274003"/>
-      <w:bookmarkStart w:id="7" w:name="_Toc471831144"/>
+      <w:bookmarkStart w:id="6" w:name="_Toc471831144"/>
+      <w:bookmarkStart w:id="7" w:name="_Toc451274003"/>
     </w:p>
     <w:p>
       <w:pPr>
@@ -6085,7 +6083,6 @@
           <w:rFonts w:eastAsiaTheme="minorHAnsi" w:cstheme="minorBidi"/>
           <w:b w:val="0"/>
           <w:bCs w:val="0"/>
-          <w:color w:val="595959" w:themeColor="text1" w:themeTint="A6"/>
           <w:sz w:val="22"/>
           <w:szCs w:val="22"/>
           <w14:textFill>
@@ -6096,7 +6093,6 @@
                 <w14:lumMod w14:val="75000"/>
                 <w14:lumOff w14:val="25000"/>
                 <w14:lumMod w14:val="75000"/>
-                <w14:lumOff w14:val="25000"/>
               </w14:schemeClr>
             </w14:solidFill>
           </w14:textFill>
@@ -6107,7 +6103,6 @@
           <w:rFonts w:eastAsiaTheme="minorHAnsi" w:cstheme="minorBidi"/>
           <w:b w:val="0"/>
           <w:bCs w:val="0"/>
-          <w:color w:val="595959" w:themeColor="text1" w:themeTint="A6"/>
           <w:sz w:val="22"/>
           <w:szCs w:val="22"/>
           <w14:textFill>
@@ -6118,7 +6113,6 @@
                 <w14:lumMod w14:val="75000"/>
                 <w14:lumOff w14:val="25000"/>
                 <w14:lumMod w14:val="75000"/>
-                <w14:lumOff w14:val="25000"/>
               </w14:schemeClr>
             </w14:solidFill>
           </w14:textFill>
@@ -6131,7 +6125,6 @@
           <w:b w:val="0"/>
           <w:bCs w:val="0"/>
           <w:i/>
-          <w:color w:val="595959" w:themeColor="text1" w:themeTint="A6"/>
           <w:sz w:val="22"/>
           <w:szCs w:val="22"/>
           <w14:textFill>
@@ -6142,7 +6135,6 @@
                 <w14:lumMod w14:val="75000"/>
                 <w14:lumOff w14:val="25000"/>
                 <w14:lumMod w14:val="75000"/>
-                <w14:lumOff w14:val="25000"/>
               </w14:schemeClr>
             </w14:solidFill>
           </w14:textFill>
@@ -6154,7 +6146,6 @@
           <w:rFonts w:eastAsiaTheme="minorHAnsi" w:cstheme="minorBidi"/>
           <w:b w:val="0"/>
           <w:bCs w:val="0"/>
-          <w:color w:val="595959" w:themeColor="text1" w:themeTint="A6"/>
           <w:sz w:val="22"/>
           <w:szCs w:val="22"/>
           <w14:textFill>
@@ -6165,7 +6156,6 @@
                 <w14:lumMod w14:val="75000"/>
                 <w14:lumOff w14:val="25000"/>
                 <w14:lumMod w14:val="75000"/>
-                <w14:lumOff w14:val="25000"/>
               </w14:schemeClr>
             </w14:solidFill>
           </w14:textFill>
@@ -6204,7 +6194,7 @@
           <v:shape id="_x0000_i1025" type="#_x0000_t75" style="width:76.5pt;height:49.5pt" o:ole="">
             <v:imagedata r:id="rId13" o:title=""/>
           </v:shape>
-          <o:OLEObject Type="Embed" ProgID="MSProject.Project.9" ShapeID="_x0000_i1025" DrawAspect="Icon" ObjectID="_1618310794" r:id="rId14">
+          <o:OLEObject Type="Embed" ProgID="MSProject.Project.9" ShapeID="_x0000_i1025" DrawAspect="Icon" ObjectID="_1618313367" r:id="rId14">
             <o:FieldCodes>\s</o:FieldCodes>
           </o:OLEObject>
         </w:object>
@@ -6357,6 +6347,7 @@
               <w:r>
                 <w:rPr>
                   <w:noProof/>
+                  <w:lang w:val="en-US"/>
                 </w:rPr>
                 <w:t xml:space="preserve">Bullet, C. I. (2019). </w:t>
               </w:r>
@@ -6365,14 +6356,22 @@
                   <w:i/>
                   <w:iCs/>
                   <w:noProof/>
+                  <w:lang w:val="en-US"/>
                 </w:rPr>
                 <w:t>Cámara IP 1080P 2.8mm Bullet</w:t>
               </w:r>
               <w:r>
                 <w:rPr>
                   <w:noProof/>
+                  <w:lang w:val="en-US"/>
                 </w:rPr>
-                <w:t>. Obtenido de Cámara IP 1080P 2.8mm Bullet: https://www.casaroyal.cl/producto/camara-ip-1080p-2-8mm-bullet/</w:t>
+                <w:t xml:space="preserve">. </w:t>
+              </w:r>
+              <w:r>
+                <w:rPr>
+                  <w:noProof/>
+                </w:rPr>
+                <w:t>Obtenido de Cámara IP 1080P 2.8mm Bullet: https://www.casaroyal.cl/producto/camara-ip-1080p-2-8mm-bullet/</w:t>
               </w:r>
             </w:p>
             <w:p>
@@ -13507,6 +13506,7 @@
     <w:lsdException w:name="HTML Sample" w:semiHidden="1" w:unhideWhenUsed="1"/>
     <w:lsdException w:name="HTML Typewriter" w:semiHidden="1" w:unhideWhenUsed="1"/>
     <w:lsdException w:name="HTML Variable" w:semiHidden="1" w:unhideWhenUsed="1"/>
+    <w:lsdException w:name="Normal Table" w:semiHidden="1" w:unhideWhenUsed="1"/>
     <w:lsdException w:name="annotation subject" w:semiHidden="1" w:unhideWhenUsed="1"/>
     <w:lsdException w:name="No List" w:semiHidden="1" w:unhideWhenUsed="1"/>
     <w:lsdException w:name="Outline List 1" w:semiHidden="1" w:unhideWhenUsed="1"/>
@@ -13553,8 +13553,10 @@
     <w:lsdException w:name="Table Subtle 2" w:semiHidden="1" w:unhideWhenUsed="1"/>
     <w:lsdException w:name="Table Web 1" w:semiHidden="1" w:unhideWhenUsed="1"/>
     <w:lsdException w:name="Table Web 2" w:semiHidden="1" w:unhideWhenUsed="1"/>
+    <w:lsdException w:name="Table Web 3" w:semiHidden="1" w:unhideWhenUsed="1"/>
     <w:lsdException w:name="Balloon Text" w:semiHidden="1" w:unhideWhenUsed="1"/>
     <w:lsdException w:name="Table Grid" w:uiPriority="39"/>
+    <w:lsdException w:name="Table Theme" w:semiHidden="1" w:unhideWhenUsed="1"/>
     <w:lsdException w:name="Placeholder Text" w:semiHidden="1"/>
     <w:lsdException w:name="No Spacing" w:uiPriority="1" w:qFormat="1"/>
     <w:lsdException w:name="Light Shading" w:uiPriority="60"/>
@@ -14961,12 +14963,9 @@
 </file>
 
 <file path=customXml/item1.xml><?xml version="1.0" encoding="utf-8"?>
-<?mso-contentType ?>
-<FormTemplates xmlns="http://schemas.microsoft.com/sharepoint/v3/contenttype/forms">
-  <Display>DocumentLibraryForm</Display>
-  <Edit>DocumentLibraryForm</Edit>
-  <New>DocumentLibraryForm</New>
-</FormTemplates>
+<p:properties xmlns:p="http://schemas.microsoft.com/office/2006/metadata/properties" xmlns:xsi="http://www.w3.org/2001/XMLSchema-instance" xmlns:pc="http://schemas.microsoft.com/office/infopath/2007/PartnerControls">
+  <documentManagement/>
+</p:properties>
 </file>
 
 <file path=customXml/item2.xml><?xml version="1.0" encoding="utf-8"?>
@@ -15084,9 +15083,12 @@
 </file>
 
 <file path=customXml/item3.xml><?xml version="1.0" encoding="utf-8"?>
-<p:properties xmlns:p="http://schemas.microsoft.com/office/2006/metadata/properties" xmlns:xsi="http://www.w3.org/2001/XMLSchema-instance" xmlns:pc="http://schemas.microsoft.com/office/infopath/2007/PartnerControls">
-  <documentManagement/>
-</p:properties>
+<?mso-contentType ?>
+<FormTemplates xmlns="http://schemas.microsoft.com/sharepoint/v3/contenttype/forms">
+  <Display>DocumentLibraryForm</Display>
+  <Edit>DocumentLibraryForm</Edit>
+  <New>DocumentLibraryForm</New>
+</FormTemplates>
 </file>
 
 <file path=customXml/item4.xml><?xml version="1.0" encoding="utf-8"?>
@@ -15255,9 +15257,10 @@
 </file>
 
 <file path=customXml/itemProps1.xml><?xml version="1.0" encoding="utf-8"?>
-<ds:datastoreItem xmlns:ds="http://schemas.openxmlformats.org/officeDocument/2006/customXml" ds:itemID="{49709B3A-932F-4849-B873-2A1178BABAC3}">
+<ds:datastoreItem xmlns:ds="http://schemas.openxmlformats.org/officeDocument/2006/customXml" ds:itemID="{1BEFC227-36E9-4590-8FCB-F7124DB486A6}">
   <ds:schemaRefs>
-    <ds:schemaRef ds:uri="http://schemas.microsoft.com/sharepoint/v3/contenttype/forms"/>
+    <ds:schemaRef ds:uri="http://schemas.microsoft.com/office/2006/metadata/properties"/>
+    <ds:schemaRef ds:uri="http://schemas.microsoft.com/office/infopath/2007/PartnerControls"/>
   </ds:schemaRefs>
 </ds:datastoreItem>
 </file>
@@ -15279,16 +15282,15 @@
 </file>
 
 <file path=customXml/itemProps3.xml><?xml version="1.0" encoding="utf-8"?>
-<ds:datastoreItem xmlns:ds="http://schemas.openxmlformats.org/officeDocument/2006/customXml" ds:itemID="{1BEFC227-36E9-4590-8FCB-F7124DB486A6}">
+<ds:datastoreItem xmlns:ds="http://schemas.openxmlformats.org/officeDocument/2006/customXml" ds:itemID="{49709B3A-932F-4849-B873-2A1178BABAC3}">
   <ds:schemaRefs>
-    <ds:schemaRef ds:uri="http://schemas.microsoft.com/office/2006/metadata/properties"/>
-    <ds:schemaRef ds:uri="http://schemas.microsoft.com/office/infopath/2007/PartnerControls"/>
+    <ds:schemaRef ds:uri="http://schemas.microsoft.com/sharepoint/v3/contenttype/forms"/>
   </ds:schemaRefs>
 </ds:datastoreItem>
 </file>
 
 <file path=customXml/itemProps4.xml><?xml version="1.0" encoding="utf-8"?>
-<ds:datastoreItem xmlns:ds="http://schemas.openxmlformats.org/officeDocument/2006/customXml" ds:itemID="{886BFE61-2D3A-4C1A-8B2E-2D47104B9955}">
+<ds:datastoreItem xmlns:ds="http://schemas.openxmlformats.org/officeDocument/2006/customXml" ds:itemID="{D6264D62-CB2E-44D6-972C-A47B13308EA4}">
   <ds:schemaRefs>
     <ds:schemaRef ds:uri="http://schemas.openxmlformats.org/officeDocument/2006/bibliography"/>
   </ds:schemaRefs>

</xml_diff>

<commit_message>
Cambios menores indice informe emprendimiento
</commit_message>
<xml_diff>
--- a/trabajos.inacap.2019/Desarrollo del emprendimiento/Proyecto ABpro Nª2/Informe N°2 Casos de Emprendimiento, oportunidades e ideas de negocios .docx
+++ b/trabajos.inacap.2019/Desarrollo del emprendimiento/Proyecto ABpro Nª2/Informe N°2 Casos de Emprendimiento, oportunidades e ideas de negocios .docx
@@ -1293,9 +1293,11 @@
                 <w:webHidden/>
                 <w:color w:val="auto"/>
               </w:rPr>
-              <w:t>0</w:t>
+              <w:t>11</w:t>
             </w:r>
           </w:hyperlink>
+          <w:bookmarkStart w:id="0" w:name="_GoBack"/>
+          <w:bookmarkEnd w:id="0"/>
         </w:p>
         <w:p>
           <w:pPr>
@@ -1628,7 +1630,7 @@
           <w:lang w:eastAsia="es-CL"/>
         </w:rPr>
       </w:pPr>
-      <w:bookmarkStart w:id="0" w:name="_Toc471831140"/>
+      <w:bookmarkStart w:id="1" w:name="_Toc471831140"/>
       <w:r>
         <w:rPr>
           <w:color w:val="595959" w:themeColor="text1" w:themeTint="A6"/>
@@ -1636,7 +1638,7 @@
         <w:br w:type="page"/>
       </w:r>
     </w:p>
-    <w:bookmarkEnd w:id="0"/>
+    <w:bookmarkEnd w:id="1"/>
     <w:p>
       <w:pPr>
         <w:pStyle w:val="Estilo4"/>
@@ -1664,7 +1666,7 @@
           </w14:textFill>
         </w:rPr>
       </w:pPr>
-      <w:bookmarkStart w:id="1" w:name="_Toc7264970"/>
+      <w:bookmarkStart w:id="2" w:name="_Toc7264970"/>
       <w:r>
         <w:rPr>
           <w14:textFill>
@@ -1681,7 +1683,7 @@
         </w:rPr>
         <w:t>Introducción.</w:t>
       </w:r>
-      <w:bookmarkEnd w:id="1"/>
+      <w:bookmarkEnd w:id="2"/>
     </w:p>
     <w:p>
       <w:pPr>
@@ -2144,7 +2146,7 @@
           </w14:textFill>
         </w:rPr>
       </w:pPr>
-      <w:bookmarkStart w:id="2" w:name="_Toc7264971"/>
+      <w:bookmarkStart w:id="3" w:name="_Toc7264971"/>
       <w:r>
         <w:rPr>
           <w14:textFill>
@@ -2178,7 +2180,7 @@
         </w:rPr>
         <w:t>.</w:t>
       </w:r>
-      <w:bookmarkEnd w:id="2"/>
+      <w:bookmarkEnd w:id="3"/>
     </w:p>
     <w:p>
       <w:pPr>
@@ -5716,7 +5718,7 @@
           </w14:textFill>
         </w:rPr>
       </w:pPr>
-      <w:bookmarkStart w:id="3" w:name="_Toc7264972"/>
+      <w:bookmarkStart w:id="4" w:name="_Toc7264972"/>
       <w:r>
         <w:rPr>
           <w14:textFill>
@@ -5750,7 +5752,7 @@
         </w:rPr>
         <w:t>.</w:t>
       </w:r>
-      <w:bookmarkEnd w:id="3"/>
+      <w:bookmarkEnd w:id="4"/>
     </w:p>
     <w:p>
       <w:pPr>
@@ -5847,9 +5849,9 @@
       <w:r>
         <w:t>no siempre las más convencionales son las más efectivas incluso se puede llegar a perder más dinero debido a las tazas de intereses que conlleva su utilización. Existen muchas empresas dedicadas a financiar proyectos e incluso personas interesadas en su propuesta capaces de entregarle financiamiento de múltiples formas.</w:t>
       </w:r>
-      <w:bookmarkStart w:id="4" w:name="_Toc7264973"/>
-      <w:bookmarkStart w:id="5" w:name="_Toc451274003"/>
+      <w:bookmarkStart w:id="5" w:name="_Toc7264973"/>
       <w:bookmarkStart w:id="6" w:name="_Toc471831144"/>
+      <w:bookmarkStart w:id="7" w:name="_Toc451274003"/>
     </w:p>
     <w:p>
       <w:pPr>
@@ -5964,7 +5966,7 @@
         <w:lastRenderedPageBreak/>
         <w:t>Anexo.</w:t>
       </w:r>
-      <w:bookmarkEnd w:id="4"/>
+      <w:bookmarkEnd w:id="5"/>
     </w:p>
     <w:p>
       <w:pPr>
@@ -6083,17 +6085,17 @@
             <v:path o:extrusionok="f" gradientshapeok="t" o:connecttype="rect"/>
             <o:lock v:ext="edit" aspectratio="t"/>
           </v:shapetype>
-          <v:shape id="_x0000_i1028" type="#_x0000_t75" style="width:76.8pt;height:49.65pt" o:ole="">
+          <v:shape id="_x0000_i1030" type="#_x0000_t75" style="width:76.8pt;height:49.65pt" o:ole="">
             <v:imagedata r:id="rId13" o:title=""/>
           </v:shape>
-          <o:OLEObject Type="Embed" ProgID="MSProject.Project.9" ShapeID="_x0000_i1028" DrawAspect="Icon" ObjectID="_1618601895" r:id="rId14">
+          <o:OLEObject Type="Embed" ProgID="MSProject.Project.9" ShapeID="_x0000_i1030" DrawAspect="Icon" ObjectID="_1618743242" r:id="rId14">
             <o:FieldCodes>\s</o:FieldCodes>
           </o:OLEObject>
         </w:object>
       </w:r>
     </w:p>
+    <w:bookmarkEnd w:id="7" w:displacedByCustomXml="next"/>
     <w:bookmarkEnd w:id="6" w:displacedByCustomXml="next"/>
-    <w:bookmarkEnd w:id="5" w:displacedByCustomXml="next"/>
     <w:sdt>
       <w:sdtPr>
         <w:rPr>
@@ -6151,8 +6153,6 @@
             </w:rPr>
             <w:t>Referencias bibliográficas</w:t>
           </w:r>
-          <w:bookmarkStart w:id="7" w:name="_GoBack"/>
-          <w:bookmarkEnd w:id="7"/>
         </w:p>
         <w:sdt>
           <w:sdtPr>
@@ -13294,7 +13294,7 @@
       </w:pPr>
     </w:pPrDefault>
   </w:docDefaults>
-  <w:latentStyles w:defLockedState="0" w:defUIPriority="99" w:defSemiHidden="0" w:defUnhideWhenUsed="0" w:defQFormat="0" w:count="375">
+  <w:latentStyles w:defLockedState="0" w:defUIPriority="99" w:defSemiHidden="0" w:defUnhideWhenUsed="0" w:defQFormat="0" w:count="376">
     <w:lsdException w:name="Normal" w:uiPriority="0" w:qFormat="1"/>
     <w:lsdException w:name="heading 1" w:uiPriority="9" w:qFormat="1"/>
     <w:lsdException w:name="heading 2" w:semiHidden="1" w:uiPriority="9" w:unhideWhenUsed="1" w:qFormat="1"/>
@@ -13400,7 +13400,6 @@
     <w:lsdException w:name="HTML Sample" w:semiHidden="1" w:unhideWhenUsed="1"/>
     <w:lsdException w:name="HTML Typewriter" w:semiHidden="1" w:unhideWhenUsed="1"/>
     <w:lsdException w:name="HTML Variable" w:semiHidden="1" w:unhideWhenUsed="1"/>
-    <w:lsdException w:name="Normal Table" w:semiHidden="1" w:unhideWhenUsed="1"/>
     <w:lsdException w:name="annotation subject" w:semiHidden="1" w:unhideWhenUsed="1"/>
     <w:lsdException w:name="No List" w:semiHidden="1" w:unhideWhenUsed="1"/>
     <w:lsdException w:name="Outline List 1" w:semiHidden="1" w:unhideWhenUsed="1"/>
@@ -13447,10 +13446,8 @@
     <w:lsdException w:name="Table Subtle 2" w:semiHidden="1" w:unhideWhenUsed="1"/>
     <w:lsdException w:name="Table Web 1" w:semiHidden="1" w:unhideWhenUsed="1"/>
     <w:lsdException w:name="Table Web 2" w:semiHidden="1" w:unhideWhenUsed="1"/>
-    <w:lsdException w:name="Table Web 3" w:semiHidden="1" w:unhideWhenUsed="1"/>
     <w:lsdException w:name="Balloon Text" w:semiHidden="1" w:unhideWhenUsed="1"/>
     <w:lsdException w:name="Table Grid" w:uiPriority="39"/>
-    <w:lsdException w:name="Table Theme" w:semiHidden="1" w:unhideWhenUsed="1"/>
     <w:lsdException w:name="Placeholder Text" w:semiHidden="1"/>
     <w:lsdException w:name="No Spacing" w:uiPriority="1" w:qFormat="1"/>
     <w:lsdException w:name="Light Shading" w:uiPriority="60"/>
@@ -13670,6 +13667,7 @@
     <w:lsdException w:name="Smart Hyperlink" w:semiHidden="1" w:unhideWhenUsed="1"/>
     <w:lsdException w:name="Hashtag" w:semiHidden="1" w:unhideWhenUsed="1"/>
     <w:lsdException w:name="Unresolved Mention" w:semiHidden="1" w:unhideWhenUsed="1"/>
+    <w:lsdException w:name="Smart Link" w:semiHidden="1" w:unhideWhenUsed="1"/>
   </w:latentStyles>
   <w:style w:type="paragraph" w:default="1" w:styleId="Normal">
     <w:name w:val="Normal"/>
@@ -14856,12 +14854,9 @@
 </file>
 
 <file path=customXml/item1.xml><?xml version="1.0" encoding="utf-8"?>
-<?mso-contentType ?>
-<FormTemplates xmlns="http://schemas.microsoft.com/sharepoint/v3/contenttype/forms">
-  <Display>DocumentLibraryForm</Display>
-  <Edit>DocumentLibraryForm</Edit>
-  <New>DocumentLibraryForm</New>
-</FormTemplates>
+<p:properties xmlns:p="http://schemas.microsoft.com/office/2006/metadata/properties" xmlns:xsi="http://www.w3.org/2001/XMLSchema-instance" xmlns:pc="http://schemas.microsoft.com/office/infopath/2007/PartnerControls">
+  <documentManagement/>
+</p:properties>
 </file>
 
 <file path=customXml/item2.xml><?xml version="1.0" encoding="utf-8"?>
@@ -14979,9 +14974,12 @@
 </file>
 
 <file path=customXml/item3.xml><?xml version="1.0" encoding="utf-8"?>
-<p:properties xmlns:p="http://schemas.microsoft.com/office/2006/metadata/properties" xmlns:xsi="http://www.w3.org/2001/XMLSchema-instance" xmlns:pc="http://schemas.microsoft.com/office/infopath/2007/PartnerControls">
-  <documentManagement/>
-</p:properties>
+<?mso-contentType ?>
+<FormTemplates xmlns="http://schemas.microsoft.com/sharepoint/v3/contenttype/forms">
+  <Display>DocumentLibraryForm</Display>
+  <Edit>DocumentLibraryForm</Edit>
+  <New>DocumentLibraryForm</New>
+</FormTemplates>
 </file>
 
 <file path=customXml/item4.xml><?xml version="1.0" encoding="utf-8"?>
@@ -15150,9 +15148,10 @@
 </file>
 
 <file path=customXml/itemProps1.xml><?xml version="1.0" encoding="utf-8"?>
-<ds:datastoreItem xmlns:ds="http://schemas.openxmlformats.org/officeDocument/2006/customXml" ds:itemID="{49709B3A-932F-4849-B873-2A1178BABAC3}">
+<ds:datastoreItem xmlns:ds="http://schemas.openxmlformats.org/officeDocument/2006/customXml" ds:itemID="{1BEFC227-36E9-4590-8FCB-F7124DB486A6}">
   <ds:schemaRefs>
-    <ds:schemaRef ds:uri="http://schemas.microsoft.com/sharepoint/v3/contenttype/forms"/>
+    <ds:schemaRef ds:uri="http://schemas.microsoft.com/office/2006/metadata/properties"/>
+    <ds:schemaRef ds:uri="http://schemas.microsoft.com/office/infopath/2007/PartnerControls"/>
   </ds:schemaRefs>
 </ds:datastoreItem>
 </file>
@@ -15174,16 +15173,15 @@
 </file>
 
 <file path=customXml/itemProps3.xml><?xml version="1.0" encoding="utf-8"?>
-<ds:datastoreItem xmlns:ds="http://schemas.openxmlformats.org/officeDocument/2006/customXml" ds:itemID="{1BEFC227-36E9-4590-8FCB-F7124DB486A6}">
+<ds:datastoreItem xmlns:ds="http://schemas.openxmlformats.org/officeDocument/2006/customXml" ds:itemID="{49709B3A-932F-4849-B873-2A1178BABAC3}">
   <ds:schemaRefs>
-    <ds:schemaRef ds:uri="http://schemas.microsoft.com/office/2006/metadata/properties"/>
-    <ds:schemaRef ds:uri="http://schemas.microsoft.com/office/infopath/2007/PartnerControls"/>
+    <ds:schemaRef ds:uri="http://schemas.microsoft.com/sharepoint/v3/contenttype/forms"/>
   </ds:schemaRefs>
 </ds:datastoreItem>
 </file>
 
 <file path=customXml/itemProps4.xml><?xml version="1.0" encoding="utf-8"?>
-<ds:datastoreItem xmlns:ds="http://schemas.openxmlformats.org/officeDocument/2006/customXml" ds:itemID="{6D773077-8C33-4B77-AABB-DFF74641A205}">
+<ds:datastoreItem xmlns:ds="http://schemas.openxmlformats.org/officeDocument/2006/customXml" ds:itemID="{1F641EED-8041-4D92-83A9-EEB249C05654}">
   <ds:schemaRefs>
     <ds:schemaRef ds:uri="http://schemas.openxmlformats.org/officeDocument/2006/bibliography"/>
   </ds:schemaRefs>

</xml_diff>

<commit_message>
Informe Nª2 de Emprendimiento listo
</commit_message>
<xml_diff>
--- a/trabajos.inacap.2019/Desarrollo del emprendimiento/Proyecto ABpro Nª2/Informe N°2 Casos de Emprendimiento, oportunidades e ideas de negocios .docx
+++ b/trabajos.inacap.2019/Desarrollo del emprendimiento/Proyecto ABpro Nª2/Informe N°2 Casos de Emprendimiento, oportunidades e ideas de negocios .docx
@@ -773,7 +773,7 @@
             <w:rPr>
               <w:rFonts w:eastAsiaTheme="minorEastAsia"/>
               <w:noProof/>
-              <w:color w:val="auto"/>
+              <w:color w:val="000000" w:themeColor="text1"/>
               <w:lang w:val="es-ES" w:eastAsia="es-ES"/>
             </w:rPr>
           </w:pPr>
@@ -795,13 +795,13 @@
             </w:rPr>
             <w:fldChar w:fldCharType="separate"/>
           </w:r>
-          <w:hyperlink w:anchor="_Toc7264970" w:history="1">
+          <w:hyperlink w:anchor="_Toc8160514" w:history="1">
             <w:r>
               <w:rPr>
                 <w:rStyle w:val="Hipervnculo"/>
                 <w:rFonts w:ascii="Calibri" w:hAnsi="Calibri"/>
                 <w:noProof/>
-                <w:color w:val="auto"/>
+                <w:color w:val="000000" w:themeColor="text1"/>
               </w:rPr>
               <w:t>I.</w:t>
             </w:r>
@@ -809,7 +809,7 @@
               <w:rPr>
                 <w:rFonts w:eastAsiaTheme="minorEastAsia"/>
                 <w:noProof/>
-                <w:color w:val="auto"/>
+                <w:color w:val="000000" w:themeColor="text1"/>
                 <w:lang w:val="es-ES" w:eastAsia="es-ES"/>
               </w:rPr>
               <w:tab/>
@@ -818,7 +818,7 @@
               <w:rPr>
                 <w:rStyle w:val="Hipervnculo"/>
                 <w:noProof/>
-                <w:color w:val="auto"/>
+                <w:color w:val="000000" w:themeColor="text1"/>
               </w:rPr>
               <w:t>Introducción.</w:t>
             </w:r>
@@ -826,7 +826,7 @@
               <w:rPr>
                 <w:noProof/>
                 <w:webHidden/>
-                <w:color w:val="auto"/>
+                <w:color w:val="000000" w:themeColor="text1"/>
               </w:rPr>
               <w:tab/>
             </w:r>
@@ -834,7 +834,7 @@
               <w:rPr>
                 <w:noProof/>
                 <w:webHidden/>
-                <w:color w:val="auto"/>
+                <w:color w:val="000000" w:themeColor="text1"/>
               </w:rPr>
               <w:fldChar w:fldCharType="begin"/>
             </w:r>
@@ -842,22 +842,22 @@
               <w:rPr>
                 <w:noProof/>
                 <w:webHidden/>
-                <w:color w:val="auto"/>
+                <w:color w:val="000000" w:themeColor="text1"/>
               </w:rPr>
-              <w:instrText xml:space="preserve"> PAGEREF _Toc7264970 \h </w:instrText>
+              <w:instrText xml:space="preserve"> PAGEREF _Toc8160514 \h </w:instrText>
             </w:r>
             <w:r>
               <w:rPr>
                 <w:noProof/>
                 <w:webHidden/>
-                <w:color w:val="auto"/>
+                <w:color w:val="000000" w:themeColor="text1"/>
               </w:rPr>
             </w:r>
             <w:r>
               <w:rPr>
                 <w:noProof/>
                 <w:webHidden/>
-                <w:color w:val="auto"/>
+                <w:color w:val="000000" w:themeColor="text1"/>
               </w:rPr>
               <w:fldChar w:fldCharType="separate"/>
             </w:r>
@@ -865,7 +865,7 @@
               <w:rPr>
                 <w:noProof/>
                 <w:webHidden/>
-                <w:color w:val="auto"/>
+                <w:color w:val="000000" w:themeColor="text1"/>
               </w:rPr>
               <w:t>3</w:t>
             </w:r>
@@ -873,7 +873,7 @@
               <w:rPr>
                 <w:noProof/>
                 <w:webHidden/>
-                <w:color w:val="auto"/>
+                <w:color w:val="000000" w:themeColor="text1"/>
               </w:rPr>
               <w:fldChar w:fldCharType="end"/>
             </w:r>
@@ -885,16 +885,16 @@
             <w:rPr>
               <w:rStyle w:val="Hipervnculo"/>
               <w:noProof/>
-              <w:color w:val="auto"/>
+              <w:color w:val="000000" w:themeColor="text1"/>
             </w:rPr>
           </w:pPr>
-          <w:hyperlink w:anchor="_Toc7264971" w:history="1">
+          <w:hyperlink w:anchor="_Toc8160515" w:history="1">
             <w:r>
               <w:rPr>
                 <w:rStyle w:val="Hipervnculo"/>
                 <w:rFonts w:ascii="Calibri" w:hAnsi="Calibri"/>
                 <w:noProof/>
-                <w:color w:val="auto"/>
+                <w:color w:val="000000" w:themeColor="text1"/>
               </w:rPr>
               <w:t>II.</w:t>
             </w:r>
@@ -902,7 +902,7 @@
               <w:rPr>
                 <w:rFonts w:eastAsiaTheme="minorEastAsia"/>
                 <w:noProof/>
-                <w:color w:val="auto"/>
+                <w:color w:val="000000" w:themeColor="text1"/>
                 <w:lang w:val="es-ES" w:eastAsia="es-ES"/>
               </w:rPr>
               <w:tab/>
@@ -911,7 +911,7 @@
               <w:rPr>
                 <w:rStyle w:val="Hipervnculo"/>
                 <w:noProof/>
-                <w:color w:val="auto"/>
+                <w:color w:val="000000" w:themeColor="text1"/>
               </w:rPr>
               <w:t>Descripción y evaluación económica de una idea de emprendimiento.</w:t>
             </w:r>
@@ -919,7 +919,7 @@
               <w:rPr>
                 <w:noProof/>
                 <w:webHidden/>
-                <w:color w:val="auto"/>
+                <w:color w:val="000000" w:themeColor="text1"/>
               </w:rPr>
               <w:tab/>
             </w:r>
@@ -927,7 +927,7 @@
               <w:rPr>
                 <w:noProof/>
                 <w:webHidden/>
-                <w:color w:val="auto"/>
+                <w:color w:val="000000" w:themeColor="text1"/>
               </w:rPr>
               <w:fldChar w:fldCharType="begin"/>
             </w:r>
@@ -935,22 +935,22 @@
               <w:rPr>
                 <w:noProof/>
                 <w:webHidden/>
-                <w:color w:val="auto"/>
+                <w:color w:val="000000" w:themeColor="text1"/>
               </w:rPr>
-              <w:instrText xml:space="preserve"> PAGEREF _Toc7264971 \h </w:instrText>
+              <w:instrText xml:space="preserve"> PAGEREF _Toc8160515 \h </w:instrText>
             </w:r>
             <w:r>
               <w:rPr>
                 <w:noProof/>
                 <w:webHidden/>
-                <w:color w:val="auto"/>
+                <w:color w:val="000000" w:themeColor="text1"/>
               </w:rPr>
             </w:r>
             <w:r>
               <w:rPr>
                 <w:noProof/>
                 <w:webHidden/>
-                <w:color w:val="auto"/>
+                <w:color w:val="000000" w:themeColor="text1"/>
               </w:rPr>
               <w:fldChar w:fldCharType="separate"/>
             </w:r>
@@ -958,7 +958,7 @@
               <w:rPr>
                 <w:noProof/>
                 <w:webHidden/>
-                <w:color w:val="auto"/>
+                <w:color w:val="000000" w:themeColor="text1"/>
               </w:rPr>
               <w:t>4</w:t>
             </w:r>
@@ -966,7 +966,7 @@
               <w:rPr>
                 <w:noProof/>
                 <w:webHidden/>
-                <w:color w:val="auto"/>
+                <w:color w:val="000000" w:themeColor="text1"/>
               </w:rPr>
               <w:fldChar w:fldCharType="end"/>
             </w:r>
@@ -982,7 +982,7 @@
             <w:rPr>
               <w:rStyle w:val="Hipervnculo"/>
               <w:noProof/>
-              <w:color w:val="auto"/>
+              <w:color w:val="000000" w:themeColor="text1"/>
             </w:rPr>
           </w:pPr>
           <w:hyperlink w:anchor="_Toc7258724" w:history="1">
@@ -990,7 +990,7 @@
               <w:rPr>
                 <w:rStyle w:val="Hipervnculo"/>
                 <w:noProof/>
-                <w:color w:val="auto"/>
+                <w:color w:val="000000" w:themeColor="text1"/>
               </w:rPr>
               <w:t>Descripción de la oportunidad existente en el mercado</w:t>
             </w:r>
@@ -998,16 +998,9 @@
               <w:rPr>
                 <w:noProof/>
                 <w:webHidden/>
-                <w:color w:val="auto"/>
+                <w:color w:val="000000" w:themeColor="text1"/>
               </w:rPr>
               <w:tab/>
-            </w:r>
-            <w:r>
-              <w:rPr>
-                <w:noProof/>
-                <w:webHidden/>
-                <w:color w:val="auto"/>
-              </w:rPr>
               <w:t>4</w:t>
             </w:r>
           </w:hyperlink>
@@ -1022,7 +1015,7 @@
             <w:rPr>
               <w:rFonts w:eastAsiaTheme="minorEastAsia"/>
               <w:noProof/>
-              <w:color w:val="auto"/>
+              <w:color w:val="000000" w:themeColor="text1"/>
               <w:lang w:val="es-ES" w:eastAsia="es-ES"/>
             </w:rPr>
           </w:pPr>
@@ -1031,7 +1024,7 @@
               <w:rPr>
                 <w:rStyle w:val="Hipervnculo"/>
                 <w:noProof/>
-                <w:color w:val="auto"/>
+                <w:color w:val="000000" w:themeColor="text1"/>
               </w:rPr>
               <w:t>Definición de solución</w:t>
             </w:r>
@@ -1039,7 +1032,7 @@
               <w:rPr>
                 <w:noProof/>
                 <w:webHidden/>
-                <w:color w:val="auto"/>
+                <w:color w:val="000000" w:themeColor="text1"/>
               </w:rPr>
               <w:tab/>
             </w:r>
@@ -1047,7 +1040,7 @@
               <w:rPr>
                 <w:noProof/>
                 <w:webHidden/>
-                <w:color w:val="auto"/>
+                <w:color w:val="000000" w:themeColor="text1"/>
               </w:rPr>
               <w:fldChar w:fldCharType="begin"/>
             </w:r>
@@ -1055,7 +1048,7 @@
               <w:rPr>
                 <w:noProof/>
                 <w:webHidden/>
-                <w:color w:val="auto"/>
+                <w:color w:val="000000" w:themeColor="text1"/>
               </w:rPr>
               <w:instrText xml:space="preserve"> PAGEREF _Toc7258724 \h </w:instrText>
             </w:r>
@@ -1063,14 +1056,14 @@
               <w:rPr>
                 <w:noProof/>
                 <w:webHidden/>
-                <w:color w:val="auto"/>
+                <w:color w:val="000000" w:themeColor="text1"/>
               </w:rPr>
             </w:r>
             <w:r>
               <w:rPr>
                 <w:noProof/>
                 <w:webHidden/>
-                <w:color w:val="auto"/>
+                <w:color w:val="000000" w:themeColor="text1"/>
               </w:rPr>
               <w:fldChar w:fldCharType="separate"/>
             </w:r>
@@ -1078,7 +1071,7 @@
               <w:rPr>
                 <w:noProof/>
                 <w:webHidden/>
-                <w:color w:val="auto"/>
+                <w:color w:val="000000" w:themeColor="text1"/>
               </w:rPr>
               <w:t>5</w:t>
             </w:r>
@@ -1086,7 +1079,7 @@
               <w:rPr>
                 <w:noProof/>
                 <w:webHidden/>
-                <w:color w:val="auto"/>
+                <w:color w:val="000000" w:themeColor="text1"/>
               </w:rPr>
               <w:fldChar w:fldCharType="end"/>
             </w:r>
@@ -1102,7 +1095,7 @@
             <w:rPr>
               <w:rFonts w:eastAsiaTheme="minorEastAsia"/>
               <w:noProof/>
-              <w:color w:val="auto"/>
+              <w:color w:val="000000" w:themeColor="text1"/>
               <w:lang w:val="es-ES" w:eastAsia="es-ES"/>
             </w:rPr>
           </w:pPr>
@@ -1111,7 +1104,7 @@
               <w:rPr>
                 <w:rStyle w:val="Hipervnculo"/>
                 <w:noProof/>
-                <w:color w:val="auto"/>
+                <w:color w:val="000000" w:themeColor="text1"/>
               </w:rPr>
               <w:t>Descripción del plan de implementación</w:t>
             </w:r>
@@ -1119,16 +1112,9 @@
               <w:rPr>
                 <w:noProof/>
                 <w:webHidden/>
-                <w:color w:val="auto"/>
+                <w:color w:val="000000" w:themeColor="text1"/>
               </w:rPr>
               <w:tab/>
-            </w:r>
-            <w:r>
-              <w:rPr>
-                <w:noProof/>
-                <w:webHidden/>
-                <w:color w:val="auto"/>
-              </w:rPr>
               <w:t>6</w:t>
             </w:r>
           </w:hyperlink>
@@ -1143,7 +1129,7 @@
             <w:rPr>
               <w:rFonts w:eastAsiaTheme="minorEastAsia"/>
               <w:noProof/>
-              <w:color w:val="auto"/>
+              <w:color w:val="000000" w:themeColor="text1"/>
               <w:lang w:val="es-ES" w:eastAsia="es-ES"/>
             </w:rPr>
           </w:pPr>
@@ -1152,7 +1138,7 @@
               <w:rPr>
                 <w:rStyle w:val="Hipervnculo"/>
                 <w:noProof/>
-                <w:color w:val="auto"/>
+                <w:color w:val="000000" w:themeColor="text1"/>
               </w:rPr>
               <w:t>Definición de recursos requeridos</w:t>
             </w:r>
@@ -1160,16 +1146,9 @@
               <w:rPr>
                 <w:noProof/>
                 <w:webHidden/>
-                <w:color w:val="auto"/>
+                <w:color w:val="000000" w:themeColor="text1"/>
               </w:rPr>
               <w:tab/>
-            </w:r>
-            <w:r>
-              <w:rPr>
-                <w:noProof/>
-                <w:webHidden/>
-                <w:color w:val="auto"/>
-              </w:rPr>
               <w:t>7</w:t>
             </w:r>
           </w:hyperlink>
@@ -1184,7 +1163,7 @@
             <w:rPr>
               <w:rFonts w:eastAsiaTheme="minorEastAsia"/>
               <w:noProof/>
-              <w:color w:val="auto"/>
+              <w:color w:val="000000" w:themeColor="text1"/>
               <w:lang w:val="es-ES" w:eastAsia="es-ES"/>
             </w:rPr>
           </w:pPr>
@@ -1193,7 +1172,7 @@
               <w:rPr>
                 <w:rStyle w:val="Hipervnculo"/>
                 <w:noProof/>
-                <w:color w:val="auto"/>
+                <w:color w:val="000000" w:themeColor="text1"/>
               </w:rPr>
               <w:t>Definición de apoyo requerido</w:t>
             </w:r>
@@ -1201,16 +1180,9 @@
               <w:rPr>
                 <w:noProof/>
                 <w:webHidden/>
-                <w:color w:val="auto"/>
+                <w:color w:val="000000" w:themeColor="text1"/>
               </w:rPr>
               <w:tab/>
-            </w:r>
-            <w:r>
-              <w:rPr>
-                <w:noProof/>
-                <w:webHidden/>
-                <w:color w:val="auto"/>
-              </w:rPr>
               <w:t>10</w:t>
             </w:r>
           </w:hyperlink>
@@ -1225,7 +1197,7 @@
             <w:rPr>
               <w:rFonts w:eastAsiaTheme="minorEastAsia"/>
               <w:noProof/>
-              <w:color w:val="auto"/>
+              <w:color w:val="000000" w:themeColor="text1"/>
               <w:lang w:val="es-ES" w:eastAsia="es-ES"/>
             </w:rPr>
           </w:pPr>
@@ -1234,7 +1206,7 @@
               <w:rPr>
                 <w:rStyle w:val="Hipervnculo"/>
                 <w:noProof/>
-                <w:color w:val="auto"/>
+                <w:color w:val="000000" w:themeColor="text1"/>
               </w:rPr>
               <w:t>Establecimiento de Riesgos y cómo serán manejados</w:t>
             </w:r>
@@ -1242,16 +1214,9 @@
               <w:rPr>
                 <w:noProof/>
                 <w:webHidden/>
-                <w:color w:val="auto"/>
+                <w:color w:val="000000" w:themeColor="text1"/>
               </w:rPr>
               <w:tab/>
-            </w:r>
-            <w:r>
-              <w:rPr>
-                <w:noProof/>
-                <w:webHidden/>
-                <w:color w:val="auto"/>
-              </w:rPr>
               <w:t>11</w:t>
             </w:r>
           </w:hyperlink>
@@ -1266,7 +1231,7 @@
             <w:rPr>
               <w:rFonts w:eastAsiaTheme="minorEastAsia"/>
               <w:noProof/>
-              <w:color w:val="auto"/>
+              <w:color w:val="000000" w:themeColor="text1"/>
               <w:lang w:val="es-ES" w:eastAsia="es-ES"/>
             </w:rPr>
           </w:pPr>
@@ -1275,7 +1240,7 @@
               <w:rPr>
                 <w:rStyle w:val="Hipervnculo"/>
                 <w:noProof/>
-                <w:color w:val="auto"/>
+                <w:color w:val="000000" w:themeColor="text1"/>
               </w:rPr>
               <w:t>Estructuración de evaluación económica</w:t>
             </w:r>
@@ -1283,7 +1248,7 @@
               <w:rPr>
                 <w:noProof/>
                 <w:webHidden/>
-                <w:color w:val="auto"/>
+                <w:color w:val="000000" w:themeColor="text1"/>
               </w:rPr>
               <w:tab/>
             </w:r>
@@ -1291,13 +1256,11 @@
               <w:rPr>
                 <w:noProof/>
                 <w:webHidden/>
-                <w:color w:val="auto"/>
+                <w:color w:val="000000" w:themeColor="text1"/>
               </w:rPr>
-              <w:t>11</w:t>
+              <w:t>12</w:t>
             </w:r>
           </w:hyperlink>
-          <w:bookmarkStart w:id="0" w:name="_GoBack"/>
-          <w:bookmarkEnd w:id="0"/>
         </w:p>
         <w:p>
           <w:pPr>
@@ -1305,17 +1268,17 @@
             <w:rPr>
               <w:rFonts w:eastAsiaTheme="minorEastAsia"/>
               <w:noProof/>
-              <w:color w:val="auto"/>
+              <w:color w:val="000000" w:themeColor="text1"/>
               <w:lang w:val="es-ES" w:eastAsia="es-ES"/>
             </w:rPr>
           </w:pPr>
-          <w:hyperlink w:anchor="_Toc7264972" w:history="1">
+          <w:hyperlink w:anchor="_Toc8160516" w:history="1">
             <w:r>
               <w:rPr>
                 <w:rStyle w:val="Hipervnculo"/>
                 <w:rFonts w:ascii="Calibri" w:hAnsi="Calibri"/>
                 <w:noProof/>
-                <w:color w:val="auto"/>
+                <w:color w:val="000000" w:themeColor="text1"/>
               </w:rPr>
               <w:t>III.</w:t>
             </w:r>
@@ -1323,7 +1286,7 @@
               <w:rPr>
                 <w:rFonts w:eastAsiaTheme="minorEastAsia"/>
                 <w:noProof/>
-                <w:color w:val="auto"/>
+                <w:color w:val="000000" w:themeColor="text1"/>
                 <w:lang w:val="es-ES" w:eastAsia="es-ES"/>
               </w:rPr>
               <w:tab/>
@@ -1332,7 +1295,7 @@
               <w:rPr>
                 <w:rStyle w:val="Hipervnculo"/>
                 <w:noProof/>
-                <w:color w:val="auto"/>
+                <w:color w:val="000000" w:themeColor="text1"/>
               </w:rPr>
               <w:t>Conclusión.</w:t>
             </w:r>
@@ -1340,7 +1303,7 @@
               <w:rPr>
                 <w:noProof/>
                 <w:webHidden/>
-                <w:color w:val="auto"/>
+                <w:color w:val="000000" w:themeColor="text1"/>
               </w:rPr>
               <w:tab/>
             </w:r>
@@ -1348,7 +1311,7 @@
               <w:rPr>
                 <w:noProof/>
                 <w:webHidden/>
-                <w:color w:val="auto"/>
+                <w:color w:val="000000" w:themeColor="text1"/>
               </w:rPr>
               <w:fldChar w:fldCharType="begin"/>
             </w:r>
@@ -1356,22 +1319,22 @@
               <w:rPr>
                 <w:noProof/>
                 <w:webHidden/>
-                <w:color w:val="auto"/>
+                <w:color w:val="000000" w:themeColor="text1"/>
               </w:rPr>
-              <w:instrText xml:space="preserve"> PAGEREF _Toc7264972 \h </w:instrText>
+              <w:instrText xml:space="preserve"> PAGEREF _Toc8160516 \h </w:instrText>
             </w:r>
             <w:r>
               <w:rPr>
                 <w:noProof/>
                 <w:webHidden/>
-                <w:color w:val="auto"/>
+                <w:color w:val="000000" w:themeColor="text1"/>
               </w:rPr>
             </w:r>
             <w:r>
               <w:rPr>
                 <w:noProof/>
                 <w:webHidden/>
-                <w:color w:val="auto"/>
+                <w:color w:val="000000" w:themeColor="text1"/>
               </w:rPr>
               <w:fldChar w:fldCharType="separate"/>
             </w:r>
@@ -1379,23 +1342,15 @@
               <w:rPr>
                 <w:noProof/>
                 <w:webHidden/>
-                <w:color w:val="auto"/>
+                <w:color w:val="000000" w:themeColor="text1"/>
               </w:rPr>
-              <w:t>1</w:t>
+              <w:t>15</w:t>
             </w:r>
             <w:r>
               <w:rPr>
                 <w:noProof/>
                 <w:webHidden/>
-                <w:color w:val="auto"/>
-              </w:rPr>
-              <w:t>2</w:t>
-            </w:r>
-            <w:r>
-              <w:rPr>
-                <w:noProof/>
-                <w:webHidden/>
-                <w:color w:val="auto"/>
+                <w:color w:val="000000" w:themeColor="text1"/>
               </w:rPr>
               <w:fldChar w:fldCharType="end"/>
             </w:r>
@@ -1407,17 +1362,17 @@
             <w:rPr>
               <w:rFonts w:eastAsiaTheme="minorEastAsia"/>
               <w:noProof/>
-              <w:color w:val="auto"/>
+              <w:color w:val="000000" w:themeColor="text1"/>
               <w:lang w:val="es-ES" w:eastAsia="es-ES"/>
             </w:rPr>
           </w:pPr>
-          <w:hyperlink w:anchor="_Toc7264973" w:history="1">
+          <w:hyperlink w:anchor="_Toc8160517" w:history="1">
             <w:r>
               <w:rPr>
                 <w:rStyle w:val="Hipervnculo"/>
                 <w:rFonts w:ascii="Calibri" w:hAnsi="Calibri"/>
                 <w:noProof/>
-                <w:color w:val="auto"/>
+                <w:color w:val="000000" w:themeColor="text1"/>
               </w:rPr>
               <w:t>IV.</w:t>
             </w:r>
@@ -1425,7 +1380,7 @@
               <w:rPr>
                 <w:rFonts w:eastAsiaTheme="minorEastAsia"/>
                 <w:noProof/>
-                <w:color w:val="auto"/>
+                <w:color w:val="000000" w:themeColor="text1"/>
                 <w:lang w:val="es-ES" w:eastAsia="es-ES"/>
               </w:rPr>
               <w:tab/>
@@ -1434,7 +1389,7 @@
               <w:rPr>
                 <w:rStyle w:val="Hipervnculo"/>
                 <w:noProof/>
-                <w:color w:val="auto"/>
+                <w:color w:val="000000" w:themeColor="text1"/>
               </w:rPr>
               <w:t>Anexo.</w:t>
             </w:r>
@@ -1442,7 +1397,7 @@
               <w:rPr>
                 <w:noProof/>
                 <w:webHidden/>
-                <w:color w:val="auto"/>
+                <w:color w:val="000000" w:themeColor="text1"/>
               </w:rPr>
               <w:tab/>
             </w:r>
@@ -1450,7 +1405,7 @@
               <w:rPr>
                 <w:noProof/>
                 <w:webHidden/>
-                <w:color w:val="auto"/>
+                <w:color w:val="000000" w:themeColor="text1"/>
               </w:rPr>
               <w:fldChar w:fldCharType="begin"/>
             </w:r>
@@ -1458,22 +1413,22 @@
               <w:rPr>
                 <w:noProof/>
                 <w:webHidden/>
-                <w:color w:val="auto"/>
+                <w:color w:val="000000" w:themeColor="text1"/>
               </w:rPr>
-              <w:instrText xml:space="preserve"> PAGEREF _Toc7264973 \h </w:instrText>
+              <w:instrText xml:space="preserve"> PAGEREF _Toc8160517 \h </w:instrText>
             </w:r>
             <w:r>
               <w:rPr>
                 <w:noProof/>
                 <w:webHidden/>
-                <w:color w:val="auto"/>
+                <w:color w:val="000000" w:themeColor="text1"/>
               </w:rPr>
             </w:r>
             <w:r>
               <w:rPr>
                 <w:noProof/>
                 <w:webHidden/>
-                <w:color w:val="auto"/>
+                <w:color w:val="000000" w:themeColor="text1"/>
               </w:rPr>
               <w:fldChar w:fldCharType="separate"/>
             </w:r>
@@ -1481,23 +1436,15 @@
               <w:rPr>
                 <w:noProof/>
                 <w:webHidden/>
-                <w:color w:val="auto"/>
+                <w:color w:val="000000" w:themeColor="text1"/>
               </w:rPr>
-              <w:t>1</w:t>
+              <w:t>16</w:t>
             </w:r>
             <w:r>
               <w:rPr>
                 <w:noProof/>
                 <w:webHidden/>
-                <w:color w:val="auto"/>
-              </w:rPr>
-              <w:t>3</w:t>
-            </w:r>
-            <w:r>
-              <w:rPr>
-                <w:noProof/>
-                <w:webHidden/>
-                <w:color w:val="auto"/>
+                <w:color w:val="000000" w:themeColor="text1"/>
               </w:rPr>
               <w:fldChar w:fldCharType="end"/>
             </w:r>
@@ -1509,17 +1456,17 @@
             <w:rPr>
               <w:rFonts w:eastAsiaTheme="minorEastAsia"/>
               <w:noProof/>
-              <w:color w:val="auto"/>
+              <w:color w:val="000000" w:themeColor="text1"/>
               <w:lang w:val="es-ES" w:eastAsia="es-ES"/>
             </w:rPr>
           </w:pPr>
-          <w:hyperlink w:anchor="_Toc7264974" w:history="1">
+          <w:hyperlink w:anchor="_Toc8160518" w:history="1">
             <w:r>
               <w:rPr>
                 <w:rStyle w:val="Hipervnculo"/>
                 <w:rFonts w:ascii="Calibri" w:hAnsi="Calibri"/>
                 <w:noProof/>
-                <w:color w:val="auto"/>
+                <w:color w:val="000000" w:themeColor="text1"/>
               </w:rPr>
               <w:t>V.</w:t>
             </w:r>
@@ -1527,7 +1474,7 @@
               <w:rPr>
                 <w:rFonts w:eastAsiaTheme="minorEastAsia"/>
                 <w:noProof/>
-                <w:color w:val="auto"/>
+                <w:color w:val="000000" w:themeColor="text1"/>
                 <w:lang w:val="es-ES" w:eastAsia="es-ES"/>
               </w:rPr>
               <w:tab/>
@@ -1536,7 +1483,7 @@
               <w:rPr>
                 <w:rStyle w:val="Hipervnculo"/>
                 <w:noProof/>
-                <w:color w:val="auto"/>
+                <w:color w:val="000000" w:themeColor="text1"/>
               </w:rPr>
               <w:t>Referencias bibliográficas</w:t>
             </w:r>
@@ -1544,7 +1491,7 @@
               <w:rPr>
                 <w:noProof/>
                 <w:webHidden/>
-                <w:color w:val="auto"/>
+                <w:color w:val="000000" w:themeColor="text1"/>
               </w:rPr>
               <w:tab/>
             </w:r>
@@ -1552,7 +1499,7 @@
               <w:rPr>
                 <w:noProof/>
                 <w:webHidden/>
-                <w:color w:val="auto"/>
+                <w:color w:val="000000" w:themeColor="text1"/>
               </w:rPr>
               <w:fldChar w:fldCharType="begin"/>
             </w:r>
@@ -1560,22 +1507,22 @@
               <w:rPr>
                 <w:noProof/>
                 <w:webHidden/>
-                <w:color w:val="auto"/>
+                <w:color w:val="000000" w:themeColor="text1"/>
               </w:rPr>
-              <w:instrText xml:space="preserve"> PAGEREF _Toc7264974 \h </w:instrText>
+              <w:instrText xml:space="preserve"> PAGEREF _Toc8160518 \h </w:instrText>
             </w:r>
             <w:r>
               <w:rPr>
                 <w:noProof/>
                 <w:webHidden/>
-                <w:color w:val="auto"/>
+                <w:color w:val="000000" w:themeColor="text1"/>
               </w:rPr>
             </w:r>
             <w:r>
               <w:rPr>
                 <w:noProof/>
                 <w:webHidden/>
-                <w:color w:val="auto"/>
+                <w:color w:val="000000" w:themeColor="text1"/>
               </w:rPr>
               <w:fldChar w:fldCharType="separate"/>
             </w:r>
@@ -1583,23 +1530,15 @@
               <w:rPr>
                 <w:noProof/>
                 <w:webHidden/>
-                <w:color w:val="auto"/>
+                <w:color w:val="000000" w:themeColor="text1"/>
               </w:rPr>
-              <w:t>1</w:t>
+              <w:t>16</w:t>
             </w:r>
             <w:r>
               <w:rPr>
                 <w:noProof/>
                 <w:webHidden/>
-                <w:color w:val="auto"/>
-              </w:rPr>
-              <w:t>3</w:t>
-            </w:r>
-            <w:r>
-              <w:rPr>
-                <w:noProof/>
-                <w:webHidden/>
-                <w:color w:val="auto"/>
+                <w:color w:val="000000" w:themeColor="text1"/>
               </w:rPr>
               <w:fldChar w:fldCharType="end"/>
             </w:r>
@@ -1630,15 +1569,17 @@
           <w:lang w:eastAsia="es-CL"/>
         </w:rPr>
       </w:pPr>
-      <w:bookmarkStart w:id="1" w:name="_Toc471831140"/>
+      <w:bookmarkStart w:id="0" w:name="_Toc471831140"/>
       <w:r>
         <w:rPr>
           <w:color w:val="595959" w:themeColor="text1" w:themeTint="A6"/>
         </w:rPr>
         <w:br w:type="page"/>
       </w:r>
+      <w:bookmarkStart w:id="1" w:name="_GoBack"/>
+      <w:bookmarkEnd w:id="1"/>
     </w:p>
-    <w:bookmarkEnd w:id="1"/>
+    <w:bookmarkEnd w:id="0"/>
     <w:p>
       <w:pPr>
         <w:pStyle w:val="Estilo4"/>
@@ -1666,7 +1607,7 @@
           </w14:textFill>
         </w:rPr>
       </w:pPr>
-      <w:bookmarkStart w:id="2" w:name="_Toc7264970"/>
+      <w:bookmarkStart w:id="2" w:name="_Toc8160514"/>
       <w:r>
         <w:rPr>
           <w14:textFill>
@@ -2146,7 +2087,7 @@
           </w14:textFill>
         </w:rPr>
       </w:pPr>
-      <w:bookmarkStart w:id="3" w:name="_Toc7264971"/>
+      <w:bookmarkStart w:id="3" w:name="_Toc8160515"/>
       <w:r>
         <w:rPr>
           <w14:textFill>
@@ -5667,6 +5608,26 @@
     </w:p>
     <w:p>
       <w:pPr>
+        <w:spacing w:after="160" w:line="259" w:lineRule="auto"/>
+        <w:rPr>
+          <w:b/>
+          <w:color w:val="595959" w:themeColor="text1" w:themeTint="A6"/>
+          <w:sz w:val="24"/>
+          <w:szCs w:val="24"/>
+          <w:lang w:eastAsia="es-CL"/>
+        </w:rPr>
+      </w:pPr>
+      <w:r>
+        <w:rPr>
+          <w:b/>
+          <w:sz w:val="24"/>
+          <w:szCs w:val="24"/>
+        </w:rPr>
+        <w:br w:type="page"/>
+      </w:r>
+    </w:p>
+    <w:p>
+      <w:pPr>
         <w:pStyle w:val="Estilo4"/>
         <w:numPr>
           <w:ilvl w:val="0"/>
@@ -5684,19 +5645,598 @@
           <w:sz w:val="24"/>
           <w:szCs w:val="24"/>
         </w:rPr>
+        <w:lastRenderedPageBreak/>
         <w:t>Estructuración de evaluación económica.</w:t>
       </w:r>
     </w:p>
     <w:p>
       <w:pPr>
-        <w:spacing w:after="160" w:line="259" w:lineRule="auto"/>
+        <w:jc w:val="both"/>
+        <w:rPr>
+          <w:color w:val="595959" w:themeColor="text1" w:themeTint="A6"/>
+          <w:lang w:eastAsia="es-CL"/>
+        </w:rPr>
+      </w:pPr>
+      <w:r>
+        <w:rPr>
+          <w:noProof/>
+        </w:rPr>
+        <w:drawing>
+          <wp:anchor distT="0" distB="0" distL="114300" distR="114300" simplePos="0" relativeHeight="251667456" behindDoc="0" locked="0" layoutInCell="1" allowOverlap="1">
+            <wp:simplePos x="0" y="0"/>
+            <wp:positionH relativeFrom="page">
+              <wp:posOffset>152400</wp:posOffset>
+            </wp:positionH>
+            <wp:positionV relativeFrom="paragraph">
+              <wp:posOffset>1274445</wp:posOffset>
+            </wp:positionV>
+            <wp:extent cx="7372350" cy="2376805"/>
+            <wp:effectExtent l="152400" t="171450" r="361950" b="366395"/>
+            <wp:wrapSquare wrapText="bothSides"/>
+            <wp:docPr id="3" name="Imagen 3"/>
+            <wp:cNvGraphicFramePr>
+              <a:graphicFrameLocks xmlns:a="http://schemas.openxmlformats.org/drawingml/2006/main" noChangeAspect="1"/>
+            </wp:cNvGraphicFramePr>
+            <a:graphic xmlns:a="http://schemas.openxmlformats.org/drawingml/2006/main">
+              <a:graphicData uri="http://schemas.openxmlformats.org/drawingml/2006/picture">
+                <pic:pic xmlns:pic="http://schemas.openxmlformats.org/drawingml/2006/picture">
+                  <pic:nvPicPr>
+                    <pic:cNvPr id="0" name="Picture 2"/>
+                    <pic:cNvPicPr>
+                      <a:picLocks noChangeAspect="1" noChangeArrowheads="1"/>
+                    </pic:cNvPicPr>
+                  </pic:nvPicPr>
+                  <pic:blipFill rotWithShape="1">
+                    <a:blip r:embed="rId13">
+                      <a:extLst>
+                        <a:ext uri="{28A0092B-C50C-407E-A947-70E740481C1C}">
+                          <a14:useLocalDpi xmlns:a14="http://schemas.microsoft.com/office/drawing/2010/main" val="0"/>
+                        </a:ext>
+                      </a:extLst>
+                    </a:blip>
+                    <a:srcRect t="4302"/>
+                    <a:stretch/>
+                  </pic:blipFill>
+                  <pic:spPr bwMode="auto">
+                    <a:xfrm>
+                      <a:off x="0" y="0"/>
+                      <a:ext cx="7372350" cy="2376805"/>
+                    </a:xfrm>
+                    <a:prstGeom prst="rect">
+                      <a:avLst/>
+                    </a:prstGeom>
+                    <a:ln>
+                      <a:noFill/>
+                    </a:ln>
+                    <a:effectLst>
+                      <a:outerShdw blurRad="292100" dist="139700" dir="2700000" algn="tl" rotWithShape="0">
+                        <a:srgbClr val="333333">
+                          <a:alpha val="65000"/>
+                        </a:srgbClr>
+                      </a:outerShdw>
+                    </a:effectLst>
+                    <a:extLst>
+                      <a:ext uri="{53640926-AAD7-44D8-BBD7-CCE9431645EC}">
+                        <a14:shadowObscured xmlns:a14="http://schemas.microsoft.com/office/drawing/2010/main"/>
+                      </a:ext>
+                    </a:extLst>
+                  </pic:spPr>
+                </pic:pic>
+              </a:graphicData>
+            </a:graphic>
+            <wp14:sizeRelH relativeFrom="margin">
+              <wp14:pctWidth>0</wp14:pctWidth>
+            </wp14:sizeRelH>
+            <wp14:sizeRelV relativeFrom="margin">
+              <wp14:pctHeight>0</wp14:pctHeight>
+            </wp14:sizeRelV>
+          </wp:anchor>
+        </w:drawing>
+      </w:r>
+      <w:r>
+        <w:rPr>
+          <w:color w:val="595959" w:themeColor="text1" w:themeTint="A6"/>
+          <w:lang w:eastAsia="es-CL"/>
+        </w:rPr>
+        <w:t xml:space="preserve">En este apartado se </w:t>
+      </w:r>
+      <w:r>
+        <w:rPr>
+          <w:color w:val="595959" w:themeColor="text1" w:themeTint="A6"/>
+          <w:lang w:eastAsia="es-CL"/>
+        </w:rPr>
+        <w:t xml:space="preserve">conoce </w:t>
+      </w:r>
+      <w:r>
+        <w:rPr>
+          <w:color w:val="595959" w:themeColor="text1" w:themeTint="A6"/>
+          <w:lang w:eastAsia="es-CL"/>
+        </w:rPr>
+        <w:t>la estructura del flujo de caja, los cuales establecen los ingresos/egresos del emprendimiento, calculando activos, valor Desecho/Libro, amortización e intereses de un crédito, entre otras cualidades que se incorpora el flujo de caja.</w:t>
+      </w:r>
+      <w:r>
+        <w:rPr>
+          <w:color w:val="595959" w:themeColor="text1" w:themeTint="A6"/>
+          <w:lang w:eastAsia="es-CL"/>
+        </w:rPr>
+        <w:t xml:space="preserve"> Se incluye el Excel de </w:t>
+      </w:r>
+      <w:r>
+        <w:rPr>
+          <w:b/>
+          <w:i/>
+          <w:color w:val="595959" w:themeColor="text1" w:themeTint="A6"/>
+          <w:lang w:eastAsia="es-CL"/>
+        </w:rPr>
+        <w:t>“Flujo de Caja”</w:t>
+      </w:r>
+      <w:r>
+        <w:rPr>
+          <w:color w:val="595959" w:themeColor="text1" w:themeTint="A6"/>
+          <w:lang w:eastAsia="es-CL"/>
+        </w:rPr>
+        <w:t xml:space="preserve"> en el apartado de Anexos.</w:t>
+      </w:r>
+    </w:p>
+    <w:p>
+      <w:pPr>
+        <w:jc w:val="both"/>
+        <w:rPr>
+          <w:b/>
+          <w:color w:val="595959" w:themeColor="text1" w:themeTint="A6"/>
+          <w:sz w:val="24"/>
+          <w:szCs w:val="24"/>
+          <w:lang w:eastAsia="es-CL"/>
+        </w:rPr>
+      </w:pPr>
+      <w:r>
+        <w:rPr>
+          <w:noProof/>
+        </w:rPr>
+        <w:drawing>
+          <wp:anchor distT="0" distB="0" distL="114300" distR="114300" simplePos="0" relativeHeight="251668480" behindDoc="0" locked="0" layoutInCell="1" allowOverlap="1" wp14:anchorId="65263705">
+            <wp:simplePos x="0" y="0"/>
+            <wp:positionH relativeFrom="margin">
+              <wp:posOffset>-24130</wp:posOffset>
+            </wp:positionH>
+            <wp:positionV relativeFrom="paragraph">
+              <wp:posOffset>3466053</wp:posOffset>
+            </wp:positionV>
+            <wp:extent cx="5829300" cy="2844165"/>
+            <wp:effectExtent l="152400" t="171450" r="342900" b="356235"/>
+            <wp:wrapSquare wrapText="bothSides"/>
+            <wp:docPr id="5" name="Imagen 5"/>
+            <wp:cNvGraphicFramePr>
+              <a:graphicFrameLocks xmlns:a="http://schemas.openxmlformats.org/drawingml/2006/main" noChangeAspect="1"/>
+            </wp:cNvGraphicFramePr>
+            <a:graphic xmlns:a="http://schemas.openxmlformats.org/drawingml/2006/main">
+              <a:graphicData uri="http://schemas.openxmlformats.org/drawingml/2006/picture">
+                <pic:pic xmlns:pic="http://schemas.openxmlformats.org/drawingml/2006/picture">
+                  <pic:nvPicPr>
+                    <pic:cNvPr id="1" name=""/>
+                    <pic:cNvPicPr/>
+                  </pic:nvPicPr>
+                  <pic:blipFill rotWithShape="1">
+                    <a:blip r:embed="rId14">
+                      <a:extLst>
+                        <a:ext uri="{28A0092B-C50C-407E-A947-70E740481C1C}">
+                          <a14:useLocalDpi xmlns:a14="http://schemas.microsoft.com/office/drawing/2010/main" val="0"/>
+                        </a:ext>
+                      </a:extLst>
+                    </a:blip>
+                    <a:srcRect t="6570"/>
+                    <a:stretch/>
+                  </pic:blipFill>
+                  <pic:spPr bwMode="auto">
+                    <a:xfrm>
+                      <a:off x="0" y="0"/>
+                      <a:ext cx="5829300" cy="2844165"/>
+                    </a:xfrm>
+                    <a:prstGeom prst="rect">
+                      <a:avLst/>
+                    </a:prstGeom>
+                    <a:ln>
+                      <a:noFill/>
+                    </a:ln>
+                    <a:effectLst>
+                      <a:outerShdw blurRad="292100" dist="139700" dir="2700000" algn="tl" rotWithShape="0">
+                        <a:srgbClr val="333333">
+                          <a:alpha val="65000"/>
+                        </a:srgbClr>
+                      </a:outerShdw>
+                    </a:effectLst>
+                    <a:extLst>
+                      <a:ext uri="{53640926-AAD7-44D8-BBD7-CCE9431645EC}">
+                        <a14:shadowObscured xmlns:a14="http://schemas.microsoft.com/office/drawing/2010/main"/>
+                      </a:ext>
+                    </a:extLst>
+                  </pic:spPr>
+                </pic:pic>
+              </a:graphicData>
+            </a:graphic>
+            <wp14:sizeRelH relativeFrom="margin">
+              <wp14:pctWidth>0</wp14:pctWidth>
+            </wp14:sizeRelH>
+            <wp14:sizeRelV relativeFrom="margin">
+              <wp14:pctHeight>0</wp14:pctHeight>
+            </wp14:sizeRelV>
+          </wp:anchor>
+        </w:drawing>
+      </w:r>
+      <w:r>
+        <w:rPr>
+          <w:b/>
+          <w:color w:val="595959" w:themeColor="text1" w:themeTint="A6"/>
+          <w:sz w:val="24"/>
+          <w:szCs w:val="24"/>
+          <w:lang w:eastAsia="es-CL"/>
+        </w:rPr>
+        <w:t>Flujo Efectivo</w:t>
+      </w:r>
+      <w:r>
+        <w:rPr>
+          <w:b/>
+          <w:color w:val="595959" w:themeColor="text1" w:themeTint="A6"/>
+          <w:sz w:val="24"/>
+          <w:szCs w:val="24"/>
+          <w:lang w:eastAsia="es-CL"/>
+        </w:rPr>
+        <w:t>.</w:t>
+      </w:r>
+    </w:p>
+    <w:p>
+      <w:pPr>
+        <w:rPr>
+          <w:b/>
+          <w:color w:val="595959" w:themeColor="text1" w:themeTint="A6"/>
+          <w:sz w:val="24"/>
+          <w:szCs w:val="24"/>
+          <w:lang w:eastAsia="es-CL"/>
+        </w:rPr>
+      </w:pPr>
+      <w:r>
+        <w:rPr>
+          <w:b/>
+          <w:color w:val="595959" w:themeColor="text1" w:themeTint="A6"/>
+          <w:sz w:val="24"/>
+          <w:szCs w:val="24"/>
+          <w:lang w:eastAsia="es-CL"/>
+        </w:rPr>
+        <w:t>Valor del Libros y Desecho</w:t>
+      </w:r>
+      <w:r>
+        <w:rPr>
+          <w:b/>
+          <w:color w:val="595959" w:themeColor="text1" w:themeTint="A6"/>
+          <w:sz w:val="24"/>
+          <w:szCs w:val="24"/>
+          <w:lang w:eastAsia="es-CL"/>
+        </w:rPr>
+        <w:t>.</w:t>
+      </w:r>
+      <w:r>
+        <w:rPr>
+          <w:noProof/>
+        </w:rPr>
+        <w:t xml:space="preserve"> </w:t>
+      </w:r>
+    </w:p>
+    <w:p>
+      <w:pPr>
+        <w:rPr>
+          <w:b/>
+          <w:color w:val="595959" w:themeColor="text1" w:themeTint="A6"/>
+          <w:sz w:val="24"/>
+          <w:szCs w:val="24"/>
+          <w:lang w:eastAsia="es-CL"/>
+        </w:rPr>
+      </w:pPr>
+      <w:r>
+        <w:rPr>
+          <w:noProof/>
+        </w:rPr>
+        <w:lastRenderedPageBreak/>
+        <w:drawing>
+          <wp:anchor distT="0" distB="0" distL="114300" distR="114300" simplePos="0" relativeHeight="251669504" behindDoc="0" locked="0" layoutInCell="1" allowOverlap="1" wp14:anchorId="5871A399">
+            <wp:simplePos x="0" y="0"/>
+            <wp:positionH relativeFrom="margin">
+              <wp:posOffset>0</wp:posOffset>
+            </wp:positionH>
+            <wp:positionV relativeFrom="paragraph">
+              <wp:posOffset>347345</wp:posOffset>
+            </wp:positionV>
+            <wp:extent cx="5362575" cy="3333750"/>
+            <wp:effectExtent l="152400" t="152400" r="371475" b="361950"/>
+            <wp:wrapSquare wrapText="bothSides"/>
+            <wp:docPr id="6" name="Imagen 6"/>
+            <wp:cNvGraphicFramePr>
+              <a:graphicFrameLocks xmlns:a="http://schemas.openxmlformats.org/drawingml/2006/main" noChangeAspect="1"/>
+            </wp:cNvGraphicFramePr>
+            <a:graphic xmlns:a="http://schemas.openxmlformats.org/drawingml/2006/main">
+              <a:graphicData uri="http://schemas.openxmlformats.org/drawingml/2006/picture">
+                <pic:pic xmlns:pic="http://schemas.openxmlformats.org/drawingml/2006/picture">
+                  <pic:nvPicPr>
+                    <pic:cNvPr id="1" name=""/>
+                    <pic:cNvPicPr/>
+                  </pic:nvPicPr>
+                  <pic:blipFill>
+                    <a:blip r:embed="rId15">
+                      <a:extLst>
+                        <a:ext uri="{28A0092B-C50C-407E-A947-70E740481C1C}">
+                          <a14:useLocalDpi xmlns:a14="http://schemas.microsoft.com/office/drawing/2010/main" val="0"/>
+                        </a:ext>
+                      </a:extLst>
+                    </a:blip>
+                    <a:stretch>
+                      <a:fillRect/>
+                    </a:stretch>
+                  </pic:blipFill>
+                  <pic:spPr>
+                    <a:xfrm>
+                      <a:off x="0" y="0"/>
+                      <a:ext cx="5362575" cy="3333750"/>
+                    </a:xfrm>
+                    <a:prstGeom prst="rect">
+                      <a:avLst/>
+                    </a:prstGeom>
+                    <a:ln>
+                      <a:noFill/>
+                    </a:ln>
+                    <a:effectLst>
+                      <a:outerShdw blurRad="292100" dist="139700" dir="2700000" algn="tl" rotWithShape="0">
+                        <a:srgbClr val="333333">
+                          <a:alpha val="65000"/>
+                        </a:srgbClr>
+                      </a:outerShdw>
+                    </a:effectLst>
+                  </pic:spPr>
+                </pic:pic>
+              </a:graphicData>
+            </a:graphic>
+          </wp:anchor>
+        </w:drawing>
+      </w:r>
+      <w:r>
+        <w:rPr>
+          <w:b/>
+          <w:color w:val="595959" w:themeColor="text1" w:themeTint="A6"/>
+          <w:sz w:val="24"/>
+          <w:szCs w:val="24"/>
+          <w:lang w:eastAsia="es-CL"/>
+        </w:rPr>
+        <w:t xml:space="preserve"> </w:t>
+      </w:r>
+      <w:r>
+        <w:rPr>
+          <w:b/>
+          <w:color w:val="595959" w:themeColor="text1" w:themeTint="A6"/>
+          <w:sz w:val="24"/>
+          <w:szCs w:val="24"/>
+          <w:lang w:eastAsia="es-CL"/>
+        </w:rPr>
+        <w:t>Costo Operacionales.</w:t>
+      </w:r>
+    </w:p>
+    <w:p>
+      <w:pPr>
+        <w:rPr>
+          <w:b/>
+          <w:color w:val="595959" w:themeColor="text1" w:themeTint="A6"/>
+          <w:sz w:val="24"/>
+          <w:szCs w:val="24"/>
+          <w:lang w:eastAsia="es-CL"/>
+        </w:rPr>
+      </w:pPr>
+      <w:r>
+        <w:drawing>
+          <wp:anchor distT="0" distB="0" distL="114300" distR="114300" simplePos="0" relativeHeight="251670528" behindDoc="0" locked="0" layoutInCell="1" allowOverlap="1" wp14:anchorId="7BA9907A">
+            <wp:simplePos x="0" y="0"/>
+            <wp:positionH relativeFrom="margin">
+              <wp:align>center</wp:align>
+            </wp:positionH>
+            <wp:positionV relativeFrom="paragraph">
+              <wp:posOffset>4130675</wp:posOffset>
+            </wp:positionV>
+            <wp:extent cx="5971540" cy="2204085"/>
+            <wp:effectExtent l="152400" t="171450" r="353060" b="367665"/>
+            <wp:wrapSquare wrapText="bothSides"/>
+            <wp:docPr id="7" name="Imagen 7"/>
+            <wp:cNvGraphicFramePr>
+              <a:graphicFrameLocks xmlns:a="http://schemas.openxmlformats.org/drawingml/2006/main" noChangeAspect="1"/>
+            </wp:cNvGraphicFramePr>
+            <a:graphic xmlns:a="http://schemas.openxmlformats.org/drawingml/2006/main">
+              <a:graphicData uri="http://schemas.openxmlformats.org/drawingml/2006/picture">
+                <pic:pic xmlns:pic="http://schemas.openxmlformats.org/drawingml/2006/picture">
+                  <pic:nvPicPr>
+                    <pic:cNvPr id="1" name=""/>
+                    <pic:cNvPicPr/>
+                  </pic:nvPicPr>
+                  <pic:blipFill rotWithShape="1">
+                    <a:blip r:embed="rId16">
+                      <a:extLst>
+                        <a:ext uri="{28A0092B-C50C-407E-A947-70E740481C1C}">
+                          <a14:useLocalDpi xmlns:a14="http://schemas.microsoft.com/office/drawing/2010/main" val="0"/>
+                        </a:ext>
+                      </a:extLst>
+                    </a:blip>
+                    <a:srcRect t="9751"/>
+                    <a:stretch/>
+                  </pic:blipFill>
+                  <pic:spPr bwMode="auto">
+                    <a:xfrm>
+                      <a:off x="0" y="0"/>
+                      <a:ext cx="5971540" cy="2204085"/>
+                    </a:xfrm>
+                    <a:prstGeom prst="rect">
+                      <a:avLst/>
+                    </a:prstGeom>
+                    <a:ln>
+                      <a:noFill/>
+                    </a:ln>
+                    <a:effectLst>
+                      <a:outerShdw blurRad="292100" dist="139700" dir="2700000" algn="tl" rotWithShape="0">
+                        <a:srgbClr val="333333">
+                          <a:alpha val="65000"/>
+                        </a:srgbClr>
+                      </a:outerShdw>
+                    </a:effectLst>
+                    <a:extLst>
+                      <a:ext uri="{53640926-AAD7-44D8-BBD7-CCE9431645EC}">
+                        <a14:shadowObscured xmlns:a14="http://schemas.microsoft.com/office/drawing/2010/main"/>
+                      </a:ext>
+                    </a:extLst>
+                  </pic:spPr>
+                </pic:pic>
+              </a:graphicData>
+            </a:graphic>
+          </wp:anchor>
+        </w:drawing>
+      </w:r>
+      <w:r>
+        <w:rPr>
+          <w:b/>
+          <w:color w:val="595959" w:themeColor="text1" w:themeTint="A6"/>
+          <w:sz w:val="24"/>
+          <w:szCs w:val="24"/>
+          <w:lang w:eastAsia="es-CL"/>
+        </w:rPr>
+        <w:t>Préstamo Frances.</w:t>
+      </w:r>
+    </w:p>
+    <w:p>
+      <w:pPr>
+        <w:jc w:val="both"/>
         <w:rPr>
           <w:rFonts w:eastAsiaTheme="minorEastAsia"/>
           <w:color w:val="404040" w:themeColor="text1" w:themeTint="BF"/>
           <w:szCs w:val="21"/>
         </w:rPr>
       </w:pPr>
-      <w:r>
+    </w:p>
+    <w:p>
+      <w:pPr>
+        <w:spacing w:after="160" w:line="259" w:lineRule="auto"/>
+        <w:rPr>
+          <w:rFonts w:eastAsiaTheme="minorEastAsia"/>
+          <w:color w:val="404040" w:themeColor="text1" w:themeTint="BF"/>
+          <w:szCs w:val="21"/>
+        </w:rPr>
+      </w:pPr>
+      <w:r>
+        <w:rPr>
+          <w:rFonts w:eastAsiaTheme="minorEastAsia"/>
+          <w:color w:val="404040" w:themeColor="text1" w:themeTint="BF"/>
+          <w:szCs w:val="21"/>
+        </w:rPr>
+        <w:br w:type="page"/>
+      </w:r>
+    </w:p>
+    <w:p>
+      <w:pPr>
+        <w:spacing w:after="160" w:line="259" w:lineRule="auto"/>
+        <w:rPr>
+          <w:b/>
+          <w:color w:val="595959" w:themeColor="text1" w:themeTint="A6"/>
+          <w:sz w:val="24"/>
+          <w:szCs w:val="24"/>
+          <w:lang w:eastAsia="es-CL"/>
+        </w:rPr>
+      </w:pPr>
+      <w:r>
+        <w:rPr>
+          <w:b/>
+          <w:color w:val="595959" w:themeColor="text1" w:themeTint="A6"/>
+          <w:sz w:val="24"/>
+          <w:szCs w:val="24"/>
+          <w:lang w:eastAsia="es-CL"/>
+        </w:rPr>
+        <w:lastRenderedPageBreak/>
+        <w:drawing>
+          <wp:anchor distT="0" distB="0" distL="114300" distR="114300" simplePos="0" relativeHeight="251671552" behindDoc="0" locked="0" layoutInCell="1" allowOverlap="1" wp14:anchorId="0186210F">
+            <wp:simplePos x="0" y="0"/>
+            <wp:positionH relativeFrom="column">
+              <wp:posOffset>-9525</wp:posOffset>
+            </wp:positionH>
+            <wp:positionV relativeFrom="paragraph">
+              <wp:posOffset>371887</wp:posOffset>
+            </wp:positionV>
+            <wp:extent cx="5971540" cy="4933315"/>
+            <wp:effectExtent l="152400" t="152400" r="353060" b="362585"/>
+            <wp:wrapSquare wrapText="bothSides"/>
+            <wp:docPr id="9" name="Imagen 9"/>
+            <wp:cNvGraphicFramePr>
+              <a:graphicFrameLocks xmlns:a="http://schemas.openxmlformats.org/drawingml/2006/main" noChangeAspect="1"/>
+            </wp:cNvGraphicFramePr>
+            <a:graphic xmlns:a="http://schemas.openxmlformats.org/drawingml/2006/main">
+              <a:graphicData uri="http://schemas.openxmlformats.org/drawingml/2006/picture">
+                <pic:pic xmlns:pic="http://schemas.openxmlformats.org/drawingml/2006/picture">
+                  <pic:nvPicPr>
+                    <pic:cNvPr id="1" name=""/>
+                    <pic:cNvPicPr/>
+                  </pic:nvPicPr>
+                  <pic:blipFill>
+                    <a:blip r:embed="rId17">
+                      <a:extLst>
+                        <a:ext uri="{28A0092B-C50C-407E-A947-70E740481C1C}">
+                          <a14:useLocalDpi xmlns:a14="http://schemas.microsoft.com/office/drawing/2010/main" val="0"/>
+                        </a:ext>
+                      </a:extLst>
+                    </a:blip>
+                    <a:stretch>
+                      <a:fillRect/>
+                    </a:stretch>
+                  </pic:blipFill>
+                  <pic:spPr>
+                    <a:xfrm>
+                      <a:off x="0" y="0"/>
+                      <a:ext cx="5971540" cy="4933315"/>
+                    </a:xfrm>
+                    <a:prstGeom prst="rect">
+                      <a:avLst/>
+                    </a:prstGeom>
+                    <a:ln>
+                      <a:noFill/>
+                    </a:ln>
+                    <a:effectLst>
+                      <a:outerShdw blurRad="292100" dist="139700" dir="2700000" algn="tl" rotWithShape="0">
+                        <a:srgbClr val="333333">
+                          <a:alpha val="65000"/>
+                        </a:srgbClr>
+                      </a:outerShdw>
+                    </a:effectLst>
+                  </pic:spPr>
+                </pic:pic>
+              </a:graphicData>
+            </a:graphic>
+          </wp:anchor>
+        </w:drawing>
+      </w:r>
+      <w:r>
+        <w:rPr>
+          <w:b/>
+          <w:color w:val="595959" w:themeColor="text1" w:themeTint="A6"/>
+          <w:sz w:val="24"/>
+          <w:szCs w:val="24"/>
+          <w:lang w:eastAsia="es-CL"/>
+        </w:rPr>
+        <w:t>Inversión Inicial del proyecto.</w:t>
+      </w:r>
+    </w:p>
+    <w:p>
+      <w:pPr>
+        <w:spacing w:after="160" w:line="259" w:lineRule="auto"/>
+        <w:rPr>
+          <w:rFonts w:eastAsiaTheme="minorEastAsia"/>
+          <w:color w:val="404040" w:themeColor="text1" w:themeTint="BF"/>
+          <w:szCs w:val="21"/>
+        </w:rPr>
+      </w:pPr>
+      <w:r>
+        <w:rPr>
+          <w:rFonts w:eastAsiaTheme="minorEastAsia"/>
+          <w:color w:val="404040" w:themeColor="text1" w:themeTint="BF"/>
+          <w:szCs w:val="21"/>
+        </w:rPr>
         <w:br w:type="page"/>
       </w:r>
     </w:p>
@@ -5718,7 +6258,7 @@
           </w14:textFill>
         </w:rPr>
       </w:pPr>
-      <w:bookmarkStart w:id="4" w:name="_Toc7264972"/>
+      <w:bookmarkStart w:id="4" w:name="_Toc8160516"/>
       <w:r>
         <w:rPr>
           <w14:textFill>
@@ -5849,9 +6389,8 @@
       <w:r>
         <w:t>no siempre las más convencionales son las más efectivas incluso se puede llegar a perder más dinero debido a las tazas de intereses que conlleva su utilización. Existen muchas empresas dedicadas a financiar proyectos e incluso personas interesadas en su propuesta capaces de entregarle financiamiento de múltiples formas.</w:t>
       </w:r>
-      <w:bookmarkStart w:id="5" w:name="_Toc7264973"/>
+      <w:bookmarkStart w:id="5" w:name="_Toc451274003"/>
       <w:bookmarkStart w:id="6" w:name="_Toc471831144"/>
-      <w:bookmarkStart w:id="7" w:name="_Toc451274003"/>
     </w:p>
     <w:p>
       <w:pPr>
@@ -5949,6 +6488,7 @@
           </w14:textFill>
         </w:rPr>
       </w:pPr>
+      <w:bookmarkStart w:id="7" w:name="_Toc8160517"/>
       <w:r>
         <w:rPr>
           <w14:textFill>
@@ -5966,7 +6506,7 @@
         <w:lastRenderedPageBreak/>
         <w:t>Anexo.</w:t>
       </w:r>
-      <w:bookmarkEnd w:id="5"/>
+      <w:bookmarkEnd w:id="7"/>
     </w:p>
     <w:p>
       <w:pPr>
@@ -6085,17 +6625,55 @@
             <v:path o:extrusionok="f" gradientshapeok="t" o:connecttype="rect"/>
             <o:lock v:ext="edit" aspectratio="t"/>
           </v:shapetype>
-          <v:shape id="_x0000_i1030" type="#_x0000_t75" style="width:76.8pt;height:49.65pt" o:ole="">
-            <v:imagedata r:id="rId13" o:title=""/>
+          <v:shape id="_x0000_i1025" type="#_x0000_t75" style="width:76.8pt;height:49.65pt" o:ole="">
+            <v:imagedata r:id="rId18" o:title=""/>
           </v:shape>
-          <o:OLEObject Type="Embed" ProgID="MSProject.Project.9" ShapeID="_x0000_i1030" DrawAspect="Icon" ObjectID="_1618743242" r:id="rId14">
+          <o:OLEObject Type="Embed" ProgID="MSProject.Project.9" ShapeID="_x0000_i1025" DrawAspect="Icon" ObjectID="_1618773449" r:id="rId19">
             <o:FieldCodes>\s</o:FieldCodes>
           </o:OLEObject>
         </w:object>
       </w:r>
     </w:p>
-    <w:bookmarkEnd w:id="7" w:displacedByCustomXml="next"/>
+    <w:p>
+      <w:pPr>
+        <w:pStyle w:val="Estilo4"/>
+      </w:pPr>
+      <w:r>
+        <w:t xml:space="preserve">Documento del proyecto: </w:t>
+      </w:r>
+      <w:r>
+        <w:rPr>
+          <w:i/>
+        </w:rPr>
+        <w:t>“Flujo de caja del proyecto”</w:t>
+      </w:r>
+      <w:r>
+        <w:rPr>
+          <w:i/>
+        </w:rPr>
+        <w:t xml:space="preserve"> </w:t>
+      </w:r>
+      <w:r>
+        <w:t>en Microsoft Excel.</w:t>
+      </w:r>
+    </w:p>
+    <w:p>
+      <w:pPr>
+        <w:pStyle w:val="Estilo4"/>
+        <w:jc w:val="center"/>
+      </w:pPr>
+      <w:r>
+        <w:object w:dxaOrig="1536" w:dyaOrig="993">
+          <v:shape id="_x0000_i1033" type="#_x0000_t75" style="width:76.8pt;height:49.65pt" o:ole="">
+            <v:imagedata r:id="rId20" o:title=""/>
+          </v:shape>
+          <o:OLEObject Type="Embed" ProgID="Excel.Sheet.12" ShapeID="_x0000_i1033" DrawAspect="Icon" ObjectID="_1618773450" r:id="rId21"/>
+        </w:object>
+      </w:r>
+    </w:p>
     <w:bookmarkEnd w:id="6" w:displacedByCustomXml="next"/>
+    <w:bookmarkEnd w:id="5" w:displacedByCustomXml="next"/>
+    <w:bookmarkStart w:id="8" w:name="_Toc8160518" w:displacedByCustomXml="next"/>
     <w:sdt>
       <w:sdtPr>
         <w:rPr>
@@ -6153,6 +6731,7 @@
             </w:rPr>
             <w:t>Referencias bibliográficas</w:t>
           </w:r>
+          <w:bookmarkEnd w:id="8"/>
         </w:p>
         <w:sdt>
           <w:sdtPr>
@@ -6427,10 +7006,10 @@
       </w:sdtContent>
     </w:sdt>
     <w:sectPr>
-      <w:headerReference w:type="default" r:id="rId15"/>
-      <w:footerReference w:type="default" r:id="rId16"/>
-      <w:headerReference w:type="first" r:id="rId17"/>
-      <w:footerReference w:type="first" r:id="rId18"/>
+      <w:headerReference w:type="default" r:id="rId22"/>
+      <w:footerReference w:type="default" r:id="rId23"/>
+      <w:headerReference w:type="first" r:id="rId24"/>
+      <w:footerReference w:type="first" r:id="rId25"/>
       <w:pgSz w:w="12240" w:h="15840" w:code="1"/>
       <w:pgMar w:top="1418" w:right="1418" w:bottom="1418" w:left="1418" w:header="448" w:footer="544" w:gutter="0"/>
       <w:cols w:space="708"/>
@@ -12792,8 +13371,8 @@
   <w:abstractNum w:abstractNumId="26" w15:restartNumberingAfterBreak="0">
     <w:nsid w:val="5BC37F69"/>
     <w:multiLevelType w:val="hybridMultilevel"/>
-    <w:tmpl w:val="55309774"/>
-    <w:lvl w:ilvl="0" w:tplc="CDC48EA0">
+    <w:tmpl w:val="D3E45038"/>
+    <w:lvl w:ilvl="0" w:tplc="01D6CC24">
       <w:start w:val="1"/>
       <w:numFmt w:val="decimal"/>
       <w:lvlText w:val="%1."/>
@@ -12804,6 +13383,8 @@
       <w:rPr>
         <w:rFonts w:hint="default"/>
         <w:b/>
+        <w:sz w:val="24"/>
+        <w:szCs w:val="24"/>
       </w:rPr>
     </w:lvl>
     <w:lvl w:ilvl="1" w:tplc="340A0019" w:tentative="1">
@@ -13294,7 +13875,7 @@
       </w:pPr>
     </w:pPrDefault>
   </w:docDefaults>
-  <w:latentStyles w:defLockedState="0" w:defUIPriority="99" w:defSemiHidden="0" w:defUnhideWhenUsed="0" w:defQFormat="0" w:count="376">
+  <w:latentStyles w:defLockedState="0" w:defUIPriority="99" w:defSemiHidden="0" w:defUnhideWhenUsed="0" w:defQFormat="0" w:count="375">
     <w:lsdException w:name="Normal" w:uiPriority="0" w:qFormat="1"/>
     <w:lsdException w:name="heading 1" w:uiPriority="9" w:qFormat="1"/>
     <w:lsdException w:name="heading 2" w:semiHidden="1" w:uiPriority="9" w:unhideWhenUsed="1" w:qFormat="1"/>
@@ -13400,6 +13981,7 @@
     <w:lsdException w:name="HTML Sample" w:semiHidden="1" w:unhideWhenUsed="1"/>
     <w:lsdException w:name="HTML Typewriter" w:semiHidden="1" w:unhideWhenUsed="1"/>
     <w:lsdException w:name="HTML Variable" w:semiHidden="1" w:unhideWhenUsed="1"/>
+    <w:lsdException w:name="Normal Table" w:semiHidden="1" w:unhideWhenUsed="1"/>
     <w:lsdException w:name="annotation subject" w:semiHidden="1" w:unhideWhenUsed="1"/>
     <w:lsdException w:name="No List" w:semiHidden="1" w:unhideWhenUsed="1"/>
     <w:lsdException w:name="Outline List 1" w:semiHidden="1" w:unhideWhenUsed="1"/>
@@ -13446,8 +14028,10 @@
     <w:lsdException w:name="Table Subtle 2" w:semiHidden="1" w:unhideWhenUsed="1"/>
     <w:lsdException w:name="Table Web 1" w:semiHidden="1" w:unhideWhenUsed="1"/>
     <w:lsdException w:name="Table Web 2" w:semiHidden="1" w:unhideWhenUsed="1"/>
+    <w:lsdException w:name="Table Web 3" w:semiHidden="1" w:unhideWhenUsed="1"/>
     <w:lsdException w:name="Balloon Text" w:semiHidden="1" w:unhideWhenUsed="1"/>
     <w:lsdException w:name="Table Grid" w:uiPriority="39"/>
+    <w:lsdException w:name="Table Theme" w:semiHidden="1" w:unhideWhenUsed="1"/>
     <w:lsdException w:name="Placeholder Text" w:semiHidden="1"/>
     <w:lsdException w:name="No Spacing" w:uiPriority="1" w:qFormat="1"/>
     <w:lsdException w:name="Light Shading" w:uiPriority="60"/>
@@ -13667,7 +14251,6 @@
     <w:lsdException w:name="Smart Hyperlink" w:semiHidden="1" w:unhideWhenUsed="1"/>
     <w:lsdException w:name="Hashtag" w:semiHidden="1" w:unhideWhenUsed="1"/>
     <w:lsdException w:name="Unresolved Mention" w:semiHidden="1" w:unhideWhenUsed="1"/>
-    <w:lsdException w:name="Smart Link" w:semiHidden="1" w:unhideWhenUsed="1"/>
   </w:latentStyles>
   <w:style w:type="paragraph" w:default="1" w:styleId="Normal">
     <w:name w:val="Normal"/>
@@ -14854,12 +15437,6 @@
 </file>
 
 <file path=customXml/item1.xml><?xml version="1.0" encoding="utf-8"?>
-<p:properties xmlns:p="http://schemas.microsoft.com/office/2006/metadata/properties" xmlns:xsi="http://www.w3.org/2001/XMLSchema-instance" xmlns:pc="http://schemas.microsoft.com/office/infopath/2007/PartnerControls">
-  <documentManagement/>
-</p:properties>
-</file>
-
-<file path=customXml/item2.xml><?xml version="1.0" encoding="utf-8"?>
 <ct:contentTypeSchema xmlns:ct="http://schemas.microsoft.com/office/2006/metadata/contentType" xmlns:ma="http://schemas.microsoft.com/office/2006/metadata/properties/metaAttributes" ct:_="" ma:_="" ma:contentTypeName="Documento" ma:contentTypeID="0x0101000F4758918AE592448477A0AA5DA5229B" ma:contentTypeVersion="0" ma:contentTypeDescription="Crear nuevo documento." ma:contentTypeScope="" ma:versionID="4712974915117db248daa0568bea06ff">
   <xsd:schema xmlns:xsd="http://www.w3.org/2001/XMLSchema" xmlns:xs="http://www.w3.org/2001/XMLSchema" xmlns:p="http://schemas.microsoft.com/office/2006/metadata/properties" targetNamespace="http://schemas.microsoft.com/office/2006/metadata/properties" ma:root="true" ma:fieldsID="3f6edc329ff236629c56e3b879b320d0">
     <xsd:element name="properties">
@@ -14971,6 +15548,12 @@
     <xs:element name="TermId" type="xs:string"/>
   </xs:schema>
 </ct:contentTypeSchema>
+</file>
+
+<file path=customXml/item2.xml><?xml version="1.0" encoding="utf-8"?>
+<p:properties xmlns:p="http://schemas.microsoft.com/office/2006/metadata/properties" xmlns:xsi="http://www.w3.org/2001/XMLSchema-instance" xmlns:pc="http://schemas.microsoft.com/office/infopath/2007/PartnerControls">
+  <documentManagement/>
+</p:properties>
 </file>
 
 <file path=customXml/item3.xml><?xml version="1.0" encoding="utf-8"?>
@@ -15148,15 +15731,6 @@
 </file>
 
 <file path=customXml/itemProps1.xml><?xml version="1.0" encoding="utf-8"?>
-<ds:datastoreItem xmlns:ds="http://schemas.openxmlformats.org/officeDocument/2006/customXml" ds:itemID="{1BEFC227-36E9-4590-8FCB-F7124DB486A6}">
-  <ds:schemaRefs>
-    <ds:schemaRef ds:uri="http://schemas.microsoft.com/office/2006/metadata/properties"/>
-    <ds:schemaRef ds:uri="http://schemas.microsoft.com/office/infopath/2007/PartnerControls"/>
-  </ds:schemaRefs>
-</ds:datastoreItem>
-</file>
-
-<file path=customXml/itemProps2.xml><?xml version="1.0" encoding="utf-8"?>
 <ds:datastoreItem xmlns:ds="http://schemas.openxmlformats.org/officeDocument/2006/customXml" ds:itemID="{4BC5872E-26D1-4A8D-B16D-2F20BD43D95E}">
   <ds:schemaRefs>
     <ds:schemaRef ds:uri="http://schemas.microsoft.com/office/2006/metadata/contentType"/>
@@ -15172,6 +15746,15 @@
 </ds:datastoreItem>
 </file>
 
+<file path=customXml/itemProps2.xml><?xml version="1.0" encoding="utf-8"?>
+<ds:datastoreItem xmlns:ds="http://schemas.openxmlformats.org/officeDocument/2006/customXml" ds:itemID="{1BEFC227-36E9-4590-8FCB-F7124DB486A6}">
+  <ds:schemaRefs>
+    <ds:schemaRef ds:uri="http://schemas.microsoft.com/office/2006/metadata/properties"/>
+    <ds:schemaRef ds:uri="http://schemas.microsoft.com/office/infopath/2007/PartnerControls"/>
+  </ds:schemaRefs>
+</ds:datastoreItem>
+</file>
+
 <file path=customXml/itemProps3.xml><?xml version="1.0" encoding="utf-8"?>
 <ds:datastoreItem xmlns:ds="http://schemas.openxmlformats.org/officeDocument/2006/customXml" ds:itemID="{49709B3A-932F-4849-B873-2A1178BABAC3}">
   <ds:schemaRefs>
@@ -15181,7 +15764,7 @@
 </file>
 
 <file path=customXml/itemProps4.xml><?xml version="1.0" encoding="utf-8"?>
-<ds:datastoreItem xmlns:ds="http://schemas.openxmlformats.org/officeDocument/2006/customXml" ds:itemID="{1F641EED-8041-4D92-83A9-EEB249C05654}">
+<ds:datastoreItem xmlns:ds="http://schemas.openxmlformats.org/officeDocument/2006/customXml" ds:itemID="{A0097F4A-BAC8-48E7-BB45-ACA13FB1455F}">
   <ds:schemaRefs>
     <ds:schemaRef ds:uri="http://schemas.openxmlformats.org/officeDocument/2006/bibliography"/>
   </ds:schemaRefs>

</xml_diff>